<commit_message>
full stack question modify
</commit_message>
<xml_diff>
--- a/Question_List.docx
+++ b/Question_List.docx
@@ -25328,1724 +25328,1721 @@
           <w:sz w:val="6"/>
         </w:rPr>
       </w:pPr>
+    </w:p>
+    <w:p>
+      <w:pPr>
+        <w:spacing w:after="0"/>
+        <w:rPr>
+          <w:b/>
+          <w:sz w:val="26"/>
+        </w:rPr>
+      </w:pPr>
+      <w:r>
+        <w:rPr>
+          <w:b/>
+          <w:sz w:val="26"/>
+        </w:rPr>
+        <w:t>16.1. Scenario: Sending 10 Million Emails/Notifications at a Specific Time (e.g., 7 AM)</w:t>
+      </w:r>
+    </w:p>
+    <w:p>
+      <w:pPr>
+        <w:spacing w:after="0"/>
+        <w:rPr>
+          <w:sz w:val="2"/>
+        </w:rPr>
+      </w:pPr>
+    </w:p>
+    <w:p>
+      <w:pPr>
+        <w:spacing w:after="0"/>
+      </w:pPr>
+      <w:r>
+        <w:t xml:space="preserve">16.1.1. 10 </w:t>
+      </w:r>
+      <w:r>
+        <w:rPr>
+          <w:rFonts w:ascii="Nirmala UI" w:hAnsi="Nirmala UI" w:cs="Nirmala UI"/>
+        </w:rPr>
+        <w:t>মিলিয়ন</w:t>
+      </w:r>
+      <w:r>
+        <w:t xml:space="preserve"> </w:t>
+      </w:r>
+      <w:r>
+        <w:rPr>
+          <w:rFonts w:ascii="Nirmala UI" w:hAnsi="Nirmala UI" w:cs="Nirmala UI"/>
+        </w:rPr>
+        <w:t>ব্যবহারকারীকে</w:t>
+      </w:r>
+      <w:r>
+        <w:t xml:space="preserve"> </w:t>
+      </w:r>
+      <w:r>
+        <w:rPr>
+          <w:rFonts w:ascii="Nirmala UI" w:hAnsi="Nirmala UI" w:cs="Nirmala UI"/>
+        </w:rPr>
+        <w:t>একই</w:t>
+      </w:r>
+      <w:r>
+        <w:t xml:space="preserve"> </w:t>
+      </w:r>
+      <w:r>
+        <w:rPr>
+          <w:rFonts w:ascii="Nirmala UI" w:hAnsi="Nirmala UI" w:cs="Nirmala UI"/>
+        </w:rPr>
+        <w:t>সময়ে</w:t>
+      </w:r>
+      <w:r>
+        <w:t xml:space="preserve"> (</w:t>
+      </w:r>
+      <w:r>
+        <w:rPr>
+          <w:rFonts w:ascii="Nirmala UI" w:hAnsi="Nirmala UI" w:cs="Nirmala UI"/>
+        </w:rPr>
+        <w:t>যেমন</w:t>
+      </w:r>
+      <w:r>
+        <w:t xml:space="preserve">, </w:t>
+      </w:r>
+      <w:r>
+        <w:rPr>
+          <w:rFonts w:ascii="Nirmala UI" w:hAnsi="Nirmala UI" w:cs="Nirmala UI"/>
+        </w:rPr>
+        <w:t>সকাল</w:t>
+      </w:r>
+      <w:r>
+        <w:t xml:space="preserve"> 7</w:t>
+      </w:r>
+      <w:r>
+        <w:rPr>
+          <w:rFonts w:ascii="Nirmala UI" w:hAnsi="Nirmala UI" w:cs="Nirmala UI"/>
+        </w:rPr>
+        <w:t>টায়</w:t>
+      </w:r>
+      <w:r>
+        <w:t xml:space="preserve">) </w:t>
+      </w:r>
+      <w:r>
+        <w:rPr>
+          <w:rFonts w:ascii="Nirmala UI" w:hAnsi="Nirmala UI" w:cs="Nirmala UI"/>
+        </w:rPr>
+        <w:t>ইমেল</w:t>
+      </w:r>
+      <w:r>
+        <w:t>/</w:t>
+      </w:r>
+      <w:r>
+        <w:rPr>
+          <w:rFonts w:ascii="Nirmala UI" w:hAnsi="Nirmala UI" w:cs="Nirmala UI"/>
+        </w:rPr>
+        <w:t>নোটিফিকেশন</w:t>
+      </w:r>
+      <w:r>
+        <w:t xml:space="preserve"> </w:t>
+      </w:r>
+      <w:r>
+        <w:rPr>
+          <w:rFonts w:ascii="Nirmala UI" w:hAnsi="Nirmala UI" w:cs="Nirmala UI"/>
+        </w:rPr>
+        <w:t>পাঠানোর</w:t>
+      </w:r>
+      <w:r>
+        <w:t xml:space="preserve"> </w:t>
+      </w:r>
+      <w:r>
+        <w:rPr>
+          <w:rFonts w:ascii="Nirmala UI" w:hAnsi="Nirmala UI" w:cs="Nirmala UI"/>
+        </w:rPr>
+        <w:t>জন্য</w:t>
+      </w:r>
+      <w:r>
+        <w:t xml:space="preserve"> </w:t>
+      </w:r>
+      <w:r>
+        <w:rPr>
+          <w:rFonts w:ascii="Nirmala UI" w:hAnsi="Nirmala UI" w:cs="Nirmala UI"/>
+        </w:rPr>
+        <w:t>আপনি</w:t>
+      </w:r>
+      <w:r>
+        <w:t xml:space="preserve"> </w:t>
+      </w:r>
+      <w:r>
+        <w:rPr>
+          <w:rFonts w:ascii="Nirmala UI" w:hAnsi="Nirmala UI" w:cs="Nirmala UI"/>
+        </w:rPr>
+        <w:t>কী</w:t>
+      </w:r>
+      <w:r>
+        <w:t xml:space="preserve"> </w:t>
+      </w:r>
+      <w:r>
+        <w:rPr>
+          <w:rFonts w:ascii="Nirmala UI" w:hAnsi="Nirmala UI" w:cs="Nirmala UI"/>
+        </w:rPr>
+        <w:t>আর্কিটেকচার</w:t>
+      </w:r>
+      <w:r>
+        <w:t xml:space="preserve"> </w:t>
+      </w:r>
+      <w:r>
+        <w:rPr>
+          <w:rFonts w:ascii="Nirmala UI" w:hAnsi="Nirmala UI" w:cs="Nirmala UI"/>
+        </w:rPr>
+        <w:t>বা</w:t>
+      </w:r>
+      <w:r>
+        <w:t xml:space="preserve"> </w:t>
+      </w:r>
+      <w:r>
+        <w:rPr>
+          <w:rFonts w:ascii="Nirmala UI" w:hAnsi="Nirmala UI" w:cs="Nirmala UI"/>
+        </w:rPr>
+        <w:t>কৌশল</w:t>
+      </w:r>
+      <w:r>
+        <w:t xml:space="preserve"> </w:t>
+      </w:r>
+      <w:r>
+        <w:rPr>
+          <w:rFonts w:ascii="Nirmala UI" w:hAnsi="Nirmala UI" w:cs="Nirmala UI"/>
+        </w:rPr>
+        <w:t>ব্যবহার</w:t>
+      </w:r>
+      <w:r>
+        <w:t xml:space="preserve"> </w:t>
+      </w:r>
+      <w:r>
+        <w:rPr>
+          <w:rFonts w:ascii="Nirmala UI" w:hAnsi="Nirmala UI" w:cs="Nirmala UI"/>
+        </w:rPr>
+        <w:t>করবেন</w:t>
+      </w:r>
+      <w:r>
+        <w:t>?</w:t>
+      </w:r>
+    </w:p>
+    <w:p>
+      <w:pPr>
+        <w:spacing w:after="0"/>
+      </w:pPr>
+      <w:r>
+        <w:t xml:space="preserve">16.1.2. </w:t>
+      </w:r>
+      <w:r>
+        <w:rPr>
+          <w:rFonts w:ascii="Nirmala UI" w:hAnsi="Nirmala UI" w:cs="Nirmala UI"/>
+        </w:rPr>
+        <w:t>এই</w:t>
+      </w:r>
+      <w:r>
+        <w:t xml:space="preserve"> </w:t>
+      </w:r>
+      <w:r>
+        <w:rPr>
+          <w:rFonts w:ascii="Nirmala UI" w:hAnsi="Nirmala UI" w:cs="Nirmala UI"/>
+        </w:rPr>
+        <w:t>ধরনের</w:t>
+      </w:r>
+      <w:r>
+        <w:t xml:space="preserve"> </w:t>
+      </w:r>
+      <w:r>
+        <w:rPr>
+          <w:rFonts w:ascii="Nirmala UI" w:hAnsi="Nirmala UI" w:cs="Nirmala UI"/>
+        </w:rPr>
+        <w:t>বৃহৎ</w:t>
+      </w:r>
+      <w:r>
+        <w:t xml:space="preserve"> </w:t>
+      </w:r>
+      <w:r>
+        <w:rPr>
+          <w:rFonts w:ascii="Nirmala UI" w:hAnsi="Nirmala UI" w:cs="Nirmala UI"/>
+        </w:rPr>
+        <w:t>স্কেলের</w:t>
+      </w:r>
+      <w:r>
+        <w:t xml:space="preserve"> </w:t>
+      </w:r>
+      <w:r>
+        <w:rPr>
+          <w:rFonts w:ascii="Nirmala UI" w:hAnsi="Nirmala UI" w:cs="Nirmala UI"/>
+        </w:rPr>
+        <w:t>মেসেজিংয়ের</w:t>
+      </w:r>
+      <w:r>
+        <w:t xml:space="preserve"> </w:t>
+      </w:r>
+      <w:r>
+        <w:rPr>
+          <w:rFonts w:ascii="Nirmala UI" w:hAnsi="Nirmala UI" w:cs="Nirmala UI"/>
+        </w:rPr>
+        <w:t>জন্য</w:t>
+      </w:r>
+      <w:r>
+        <w:t xml:space="preserve"> </w:t>
+      </w:r>
+      <w:r>
+        <w:rPr>
+          <w:rFonts w:ascii="Nirmala UI" w:hAnsi="Nirmala UI" w:cs="Nirmala UI"/>
+        </w:rPr>
+        <w:t>আপনার</w:t>
+      </w:r>
+      <w:r>
+        <w:t xml:space="preserve"> </w:t>
+      </w:r>
+      <w:r>
+        <w:rPr>
+          <w:rFonts w:ascii="Nirmala UI" w:hAnsi="Nirmala UI" w:cs="Nirmala UI"/>
+        </w:rPr>
+        <w:t>সিস্টেমের</w:t>
+      </w:r>
+      <w:r>
+        <w:t xml:space="preserve"> **Reliability** </w:t>
+      </w:r>
+      <w:r>
+        <w:rPr>
+          <w:rFonts w:ascii="Nirmala UI" w:hAnsi="Nirmala UI" w:cs="Nirmala UI"/>
+        </w:rPr>
+        <w:t>এবং</w:t>
+      </w:r>
+      <w:r>
+        <w:t xml:space="preserve"> **Deliverability** </w:t>
+      </w:r>
+      <w:r>
+        <w:rPr>
+          <w:rFonts w:ascii="Nirmala UI" w:hAnsi="Nirmala UI" w:cs="Nirmala UI"/>
+        </w:rPr>
+        <w:t>কিভাবে</w:t>
+      </w:r>
+      <w:r>
+        <w:t xml:space="preserve"> </w:t>
+      </w:r>
+      <w:r>
+        <w:rPr>
+          <w:rFonts w:ascii="Nirmala UI" w:hAnsi="Nirmala UI" w:cs="Nirmala UI"/>
+        </w:rPr>
+        <w:t>নিশ্চিত</w:t>
+      </w:r>
+      <w:r>
+        <w:t xml:space="preserve"> </w:t>
+      </w:r>
+      <w:r>
+        <w:rPr>
+          <w:rFonts w:ascii="Nirmala UI" w:hAnsi="Nirmala UI" w:cs="Nirmala UI"/>
+        </w:rPr>
+        <w:t>করবেন</w:t>
+      </w:r>
+      <w:r>
+        <w:t>?</w:t>
+      </w:r>
+    </w:p>
+    <w:p>
+      <w:pPr>
+        <w:spacing w:after="0"/>
+      </w:pPr>
+      <w:r>
+        <w:t xml:space="preserve">16.1.3. </w:t>
+      </w:r>
+      <w:r>
+        <w:rPr>
+          <w:rFonts w:ascii="Nirmala UI" w:hAnsi="Nirmala UI" w:cs="Nirmala UI"/>
+        </w:rPr>
+        <w:t>যদি</w:t>
+      </w:r>
+      <w:r>
+        <w:t xml:space="preserve"> </w:t>
+      </w:r>
+      <w:r>
+        <w:rPr>
+          <w:rFonts w:ascii="Nirmala UI" w:hAnsi="Nirmala UI" w:cs="Nirmala UI"/>
+        </w:rPr>
+        <w:t>আপনার</w:t>
+      </w:r>
+      <w:r>
+        <w:t xml:space="preserve"> </w:t>
+      </w:r>
+      <w:r>
+        <w:rPr>
+          <w:rFonts w:ascii="Nirmala UI" w:hAnsi="Nirmala UI" w:cs="Nirmala UI"/>
+        </w:rPr>
+        <w:t>সিস্টেমের</w:t>
+      </w:r>
+      <w:r>
+        <w:t xml:space="preserve"> **Rate Limit** </w:t>
+      </w:r>
+      <w:r>
+        <w:rPr>
+          <w:rFonts w:ascii="Nirmala UI" w:hAnsi="Nirmala UI" w:cs="Nirmala UI"/>
+        </w:rPr>
+        <w:t>থাকে</w:t>
+      </w:r>
+      <w:r>
+        <w:t xml:space="preserve"> (</w:t>
+      </w:r>
+      <w:r>
+        <w:rPr>
+          <w:rFonts w:ascii="Nirmala UI" w:hAnsi="Nirmala UI" w:cs="Nirmala UI"/>
+        </w:rPr>
+        <w:t>যেমন</w:t>
+      </w:r>
+      <w:r>
+        <w:t xml:space="preserve">, </w:t>
+      </w:r>
+      <w:r>
+        <w:rPr>
+          <w:rFonts w:ascii="Nirmala UI" w:hAnsi="Nirmala UI" w:cs="Nirmala UI"/>
+        </w:rPr>
+        <w:t>প্রতি</w:t>
+      </w:r>
+      <w:r>
+        <w:t xml:space="preserve"> </w:t>
+      </w:r>
+      <w:r>
+        <w:rPr>
+          <w:rFonts w:ascii="Nirmala UI" w:hAnsi="Nirmala UI" w:cs="Nirmala UI"/>
+        </w:rPr>
+        <w:t>সেকেন্ডে</w:t>
+      </w:r>
+      <w:r>
+        <w:t xml:space="preserve"> X </w:t>
+      </w:r>
+      <w:r>
+        <w:rPr>
+          <w:rFonts w:ascii="Nirmala UI" w:hAnsi="Nirmala UI" w:cs="Nirmala UI"/>
+        </w:rPr>
+        <w:t>সংখ্যক</w:t>
+      </w:r>
+      <w:r>
+        <w:t xml:space="preserve"> </w:t>
+      </w:r>
+      <w:r>
+        <w:rPr>
+          <w:rFonts w:ascii="Nirmala UI" w:hAnsi="Nirmala UI" w:cs="Nirmala UI"/>
+        </w:rPr>
+        <w:t>ইমেল</w:t>
+      </w:r>
+      <w:r>
+        <w:t>/</w:t>
+      </w:r>
+      <w:r>
+        <w:rPr>
+          <w:rFonts w:ascii="Nirmala UI" w:hAnsi="Nirmala UI" w:cs="Nirmala UI"/>
+        </w:rPr>
+        <w:t>নোটিফিকেশন</w:t>
+      </w:r>
+      <w:r>
+        <w:t xml:space="preserve"> </w:t>
+      </w:r>
+      <w:r>
+        <w:rPr>
+          <w:rFonts w:ascii="Nirmala UI" w:hAnsi="Nirmala UI" w:cs="Nirmala UI"/>
+        </w:rPr>
+        <w:t>পাঠানো</w:t>
+      </w:r>
+      <w:r>
+        <w:t xml:space="preserve"> </w:t>
+      </w:r>
+      <w:r>
+        <w:rPr>
+          <w:rFonts w:ascii="Nirmala UI" w:hAnsi="Nirmala UI" w:cs="Nirmala UI"/>
+        </w:rPr>
+        <w:t>যায়</w:t>
+      </w:r>
+      <w:r>
+        <w:t xml:space="preserve">), </w:t>
+      </w:r>
+      <w:r>
+        <w:rPr>
+          <w:rFonts w:ascii="Nirmala UI" w:hAnsi="Nirmala UI" w:cs="Nirmala UI"/>
+        </w:rPr>
+        <w:t>তাহলে</w:t>
+      </w:r>
+      <w:r>
+        <w:t xml:space="preserve"> </w:t>
+      </w:r>
+      <w:r>
+        <w:rPr>
+          <w:rFonts w:ascii="Nirmala UI" w:hAnsi="Nirmala UI" w:cs="Nirmala UI"/>
+        </w:rPr>
+        <w:t>আপনি</w:t>
+      </w:r>
+      <w:r>
+        <w:t xml:space="preserve"> </w:t>
+      </w:r>
+      <w:r>
+        <w:rPr>
+          <w:rFonts w:ascii="Nirmala UI" w:hAnsi="Nirmala UI" w:cs="Nirmala UI"/>
+        </w:rPr>
+        <w:t>কিভাবে</w:t>
+      </w:r>
+      <w:r>
+        <w:t xml:space="preserve"> 10 </w:t>
+      </w:r>
+      <w:r>
+        <w:rPr>
+          <w:rFonts w:ascii="Nirmala UI" w:hAnsi="Nirmala UI" w:cs="Nirmala UI"/>
+        </w:rPr>
+        <w:t>মিলিয়ন</w:t>
+      </w:r>
+      <w:r>
+        <w:t xml:space="preserve"> </w:t>
+      </w:r>
+      <w:r>
+        <w:rPr>
+          <w:rFonts w:ascii="Nirmala UI" w:hAnsi="Nirmala UI" w:cs="Nirmala UI"/>
+        </w:rPr>
+        <w:t>মেসেজ</w:t>
+      </w:r>
+      <w:r>
+        <w:t xml:space="preserve"> </w:t>
+      </w:r>
+      <w:r>
+        <w:rPr>
+          <w:rFonts w:ascii="Nirmala UI" w:hAnsi="Nirmala UI" w:cs="Nirmala UI"/>
+        </w:rPr>
+        <w:t>দক্ষতার</w:t>
+      </w:r>
+      <w:r>
+        <w:t xml:space="preserve"> </w:t>
+      </w:r>
+      <w:r>
+        <w:rPr>
+          <w:rFonts w:ascii="Nirmala UI" w:hAnsi="Nirmala UI" w:cs="Nirmala UI"/>
+        </w:rPr>
+        <w:t>সাথে</w:t>
+      </w:r>
+      <w:r>
+        <w:t xml:space="preserve"> </w:t>
+      </w:r>
+      <w:r>
+        <w:rPr>
+          <w:rFonts w:ascii="Nirmala UI" w:hAnsi="Nirmala UI" w:cs="Nirmala UI"/>
+        </w:rPr>
+        <w:t>শিডিউল</w:t>
+      </w:r>
+      <w:r>
+        <w:t xml:space="preserve"> </w:t>
+      </w:r>
+      <w:r>
+        <w:rPr>
+          <w:rFonts w:ascii="Nirmala UI" w:hAnsi="Nirmala UI" w:cs="Nirmala UI"/>
+        </w:rPr>
+        <w:t>এবং</w:t>
+      </w:r>
+      <w:r>
+        <w:t xml:space="preserve"> </w:t>
+      </w:r>
+      <w:r>
+        <w:rPr>
+          <w:rFonts w:ascii="Nirmala UI" w:hAnsi="Nirmala UI" w:cs="Nirmala UI"/>
+        </w:rPr>
+        <w:t>বিতরণ</w:t>
+      </w:r>
+      <w:r>
+        <w:t xml:space="preserve"> </w:t>
+      </w:r>
+      <w:r>
+        <w:rPr>
+          <w:rFonts w:ascii="Nirmala UI" w:hAnsi="Nirmala UI" w:cs="Nirmala UI"/>
+        </w:rPr>
+        <w:t>করবেন</w:t>
+      </w:r>
+      <w:r>
+        <w:t>?</w:t>
+      </w:r>
+    </w:p>
+    <w:p>
+      <w:pPr>
+        <w:spacing w:after="0"/>
+      </w:pPr>
+      <w:r>
+        <w:t xml:space="preserve">16.1.4. </w:t>
+      </w:r>
+      <w:r>
+        <w:rPr>
+          <w:rFonts w:ascii="Nirmala UI" w:hAnsi="Nirmala UI" w:cs="Nirmala UI"/>
+        </w:rPr>
+        <w:t>এই</w:t>
+      </w:r>
+      <w:r>
+        <w:t xml:space="preserve"> </w:t>
+      </w:r>
+      <w:r>
+        <w:rPr>
+          <w:rFonts w:ascii="Nirmala UI" w:hAnsi="Nirmala UI" w:cs="Nirmala UI"/>
+        </w:rPr>
+        <w:t>প্রক্রিয়ায়</w:t>
+      </w:r>
+      <w:r>
+        <w:t xml:space="preserve"> </w:t>
+      </w:r>
+      <w:r>
+        <w:rPr>
+          <w:rFonts w:ascii="Nirmala UI" w:hAnsi="Nirmala UI" w:cs="Nirmala UI"/>
+        </w:rPr>
+        <w:t>সম্ভাব্য</w:t>
+      </w:r>
+      <w:r>
+        <w:t xml:space="preserve"> ** bottlenecks** (</w:t>
+      </w:r>
+      <w:r>
+        <w:rPr>
+          <w:rFonts w:ascii="Nirmala UI" w:hAnsi="Nirmala UI" w:cs="Nirmala UI"/>
+        </w:rPr>
+        <w:t>যেমন</w:t>
+      </w:r>
+      <w:r>
+        <w:t xml:space="preserve">: </w:t>
+      </w:r>
+      <w:r>
+        <w:rPr>
+          <w:rFonts w:ascii="Nirmala UI" w:hAnsi="Nirmala UI" w:cs="Nirmala UI"/>
+        </w:rPr>
+        <w:t>ডেটাবেজ</w:t>
+      </w:r>
+      <w:r>
+        <w:t xml:space="preserve">, API </w:t>
+      </w:r>
+      <w:r>
+        <w:rPr>
+          <w:rFonts w:ascii="Nirmala UI" w:hAnsi="Nirmala UI" w:cs="Nirmala UI"/>
+        </w:rPr>
+        <w:t>কল</w:t>
+      </w:r>
+      <w:r>
+        <w:t xml:space="preserve">, </w:t>
+      </w:r>
+      <w:r>
+        <w:rPr>
+          <w:rFonts w:ascii="Nirmala UI" w:hAnsi="Nirmala UI" w:cs="Nirmala UI"/>
+        </w:rPr>
+        <w:t>নেটওয়ার্ক</w:t>
+      </w:r>
+      <w:r>
+        <w:t xml:space="preserve">) </w:t>
+      </w:r>
+      <w:r>
+        <w:rPr>
+          <w:rFonts w:ascii="Nirmala UI" w:hAnsi="Nirmala UI" w:cs="Nirmala UI"/>
+        </w:rPr>
+        <w:t>কী</w:t>
+      </w:r>
+      <w:r>
+        <w:t xml:space="preserve"> </w:t>
+      </w:r>
+      <w:r>
+        <w:rPr>
+          <w:rFonts w:ascii="Nirmala UI" w:hAnsi="Nirmala UI" w:cs="Nirmala UI"/>
+        </w:rPr>
+        <w:t>কী</w:t>
+      </w:r>
+      <w:r>
+        <w:t xml:space="preserve"> </w:t>
+      </w:r>
+      <w:r>
+        <w:rPr>
+          <w:rFonts w:ascii="Nirmala UI" w:hAnsi="Nirmala UI" w:cs="Nirmala UI"/>
+        </w:rPr>
+        <w:t>হতে</w:t>
+      </w:r>
+      <w:r>
+        <w:t xml:space="preserve"> </w:t>
+      </w:r>
+      <w:r>
+        <w:rPr>
+          <w:rFonts w:ascii="Nirmala UI" w:hAnsi="Nirmala UI" w:cs="Nirmala UI"/>
+        </w:rPr>
+        <w:t>পারে</w:t>
+      </w:r>
+      <w:r>
+        <w:t xml:space="preserve"> </w:t>
+      </w:r>
+      <w:r>
+        <w:rPr>
+          <w:rFonts w:ascii="Nirmala UI" w:hAnsi="Nirmala UI" w:cs="Nirmala UI"/>
+        </w:rPr>
+        <w:t>এবং</w:t>
+      </w:r>
+      <w:r>
+        <w:t xml:space="preserve"> </w:t>
+      </w:r>
+      <w:r>
+        <w:rPr>
+          <w:rFonts w:ascii="Nirmala UI" w:hAnsi="Nirmala UI" w:cs="Nirmala UI"/>
+        </w:rPr>
+        <w:t>কিভাবে</w:t>
+      </w:r>
+      <w:r>
+        <w:t xml:space="preserve"> </w:t>
+      </w:r>
+      <w:r>
+        <w:rPr>
+          <w:rFonts w:ascii="Nirmala UI" w:hAnsi="Nirmala UI" w:cs="Nirmala UI"/>
+        </w:rPr>
+        <w:t>সেগুলো</w:t>
+      </w:r>
+      <w:r>
+        <w:t xml:space="preserve"> </w:t>
+      </w:r>
+      <w:r>
+        <w:rPr>
+          <w:rFonts w:ascii="Nirmala UI" w:hAnsi="Nirmala UI" w:cs="Nirmala UI"/>
+        </w:rPr>
+        <w:t>মোকাবেলা</w:t>
+      </w:r>
+      <w:r>
+        <w:t xml:space="preserve"> </w:t>
+      </w:r>
+      <w:r>
+        <w:rPr>
+          <w:rFonts w:ascii="Nirmala UI" w:hAnsi="Nirmala UI" w:cs="Nirmala UI"/>
+        </w:rPr>
+        <w:t>করবেন</w:t>
+      </w:r>
+      <w:r>
+        <w:t>?</w:t>
+      </w:r>
+    </w:p>
+    <w:p>
+      <w:pPr>
+        <w:spacing w:after="0"/>
+      </w:pPr>
+      <w:r>
+        <w:t xml:space="preserve">16.1.5. </w:t>
+      </w:r>
+      <w:r>
+        <w:rPr>
+          <w:rFonts w:ascii="Nirmala UI" w:hAnsi="Nirmala UI" w:cs="Nirmala UI"/>
+        </w:rPr>
+        <w:t>মেসেজ</w:t>
+      </w:r>
+      <w:r>
+        <w:t xml:space="preserve"> </w:t>
+      </w:r>
+      <w:r>
+        <w:rPr>
+          <w:rFonts w:ascii="Nirmala UI" w:hAnsi="Nirmala UI" w:cs="Nirmala UI"/>
+        </w:rPr>
+        <w:t>পাঠানো</w:t>
+      </w:r>
+      <w:r>
+        <w:t xml:space="preserve"> </w:t>
+      </w:r>
+      <w:r>
+        <w:rPr>
+          <w:rFonts w:ascii="Nirmala UI" w:hAnsi="Nirmala UI" w:cs="Nirmala UI"/>
+        </w:rPr>
+        <w:t>সফল</w:t>
+      </w:r>
+      <w:r>
+        <w:t xml:space="preserve"> </w:t>
+      </w:r>
+      <w:r>
+        <w:rPr>
+          <w:rFonts w:ascii="Nirmala UI" w:hAnsi="Nirmala UI" w:cs="Nirmala UI"/>
+        </w:rPr>
+        <w:t>হয়েছে</w:t>
+      </w:r>
+      <w:r>
+        <w:t xml:space="preserve"> </w:t>
+      </w:r>
+      <w:r>
+        <w:rPr>
+          <w:rFonts w:ascii="Nirmala UI" w:hAnsi="Nirmala UI" w:cs="Nirmala UI"/>
+        </w:rPr>
+        <w:t>কিনা</w:t>
+      </w:r>
+      <w:r>
+        <w:t xml:space="preserve">, </w:t>
+      </w:r>
+      <w:r>
+        <w:rPr>
+          <w:rFonts w:ascii="Nirmala UI" w:hAnsi="Nirmala UI" w:cs="Nirmala UI"/>
+        </w:rPr>
+        <w:t>বা</w:t>
+      </w:r>
+      <w:r>
+        <w:t xml:space="preserve"> </w:t>
+      </w:r>
+      <w:r>
+        <w:rPr>
+          <w:rFonts w:ascii="Nirmala UI" w:hAnsi="Nirmala UI" w:cs="Nirmala UI"/>
+        </w:rPr>
+        <w:t>কোন</w:t>
+      </w:r>
+      <w:r>
+        <w:t xml:space="preserve"> </w:t>
+      </w:r>
+      <w:r>
+        <w:rPr>
+          <w:rFonts w:ascii="Nirmala UI" w:hAnsi="Nirmala UI" w:cs="Nirmala UI"/>
+        </w:rPr>
+        <w:t>ত্রুটি</w:t>
+      </w:r>
+      <w:r>
+        <w:t xml:space="preserve"> </w:t>
+      </w:r>
+      <w:r>
+        <w:rPr>
+          <w:rFonts w:ascii="Nirmala UI" w:hAnsi="Nirmala UI" w:cs="Nirmala UI"/>
+        </w:rPr>
+        <w:t>হয়েছে</w:t>
+      </w:r>
+      <w:r>
+        <w:t xml:space="preserve"> </w:t>
+      </w:r>
+      <w:r>
+        <w:rPr>
+          <w:rFonts w:ascii="Nirmala UI" w:hAnsi="Nirmala UI" w:cs="Nirmala UI"/>
+        </w:rPr>
+        <w:t>কিনা</w:t>
+      </w:r>
+      <w:r>
+        <w:t xml:space="preserve"> </w:t>
+      </w:r>
+      <w:r>
+        <w:rPr>
+          <w:rFonts w:ascii="Nirmala UI" w:hAnsi="Nirmala UI" w:cs="Nirmala UI"/>
+        </w:rPr>
+        <w:t>তা</w:t>
+      </w:r>
+      <w:r>
+        <w:t xml:space="preserve"> </w:t>
+      </w:r>
+      <w:r>
+        <w:rPr>
+          <w:rFonts w:ascii="Nirmala UI" w:hAnsi="Nirmala UI" w:cs="Nirmala UI"/>
+        </w:rPr>
+        <w:t>ট্র্যাক</w:t>
+      </w:r>
+      <w:r>
+        <w:t xml:space="preserve"> </w:t>
+      </w:r>
+      <w:r>
+        <w:rPr>
+          <w:rFonts w:ascii="Nirmala UI" w:hAnsi="Nirmala UI" w:cs="Nirmala UI"/>
+        </w:rPr>
+        <w:t>করার</w:t>
+      </w:r>
+      <w:r>
+        <w:t xml:space="preserve"> </w:t>
+      </w:r>
+      <w:r>
+        <w:rPr>
+          <w:rFonts w:ascii="Nirmala UI" w:hAnsi="Nirmala UI" w:cs="Nirmala UI"/>
+        </w:rPr>
+        <w:t>জন্য</w:t>
+      </w:r>
+      <w:r>
+        <w:t xml:space="preserve"> </w:t>
+      </w:r>
+      <w:r>
+        <w:rPr>
+          <w:rFonts w:ascii="Nirmala UI" w:hAnsi="Nirmala UI" w:cs="Nirmala UI"/>
+        </w:rPr>
+        <w:t>আপনি</w:t>
+      </w:r>
+      <w:r>
+        <w:t xml:space="preserve"> </w:t>
+      </w:r>
+      <w:r>
+        <w:rPr>
+          <w:rFonts w:ascii="Nirmala UI" w:hAnsi="Nirmala UI" w:cs="Nirmala UI"/>
+        </w:rPr>
+        <w:t>কী</w:t>
+      </w:r>
+      <w:r>
+        <w:t xml:space="preserve"> **monitoring** </w:t>
+      </w:r>
+      <w:r>
+        <w:rPr>
+          <w:rFonts w:ascii="Nirmala UI" w:hAnsi="Nirmala UI" w:cs="Nirmala UI"/>
+        </w:rPr>
+        <w:t>এবং</w:t>
+      </w:r>
+      <w:r>
+        <w:t xml:space="preserve"> **logging** </w:t>
+      </w:r>
+      <w:r>
+        <w:rPr>
+          <w:rFonts w:ascii="Nirmala UI" w:hAnsi="Nirmala UI" w:cs="Nirmala UI"/>
+        </w:rPr>
+        <w:t>কৌশল</w:t>
+      </w:r>
+      <w:r>
+        <w:t xml:space="preserve"> </w:t>
+      </w:r>
+      <w:r>
+        <w:rPr>
+          <w:rFonts w:ascii="Nirmala UI" w:hAnsi="Nirmala UI" w:cs="Nirmala UI"/>
+        </w:rPr>
+        <w:t>ব্যবহার</w:t>
+      </w:r>
+      <w:r>
+        <w:t xml:space="preserve"> </w:t>
+      </w:r>
+      <w:r>
+        <w:rPr>
+          <w:rFonts w:ascii="Nirmala UI" w:hAnsi="Nirmala UI" w:cs="Nirmala UI"/>
+        </w:rPr>
+        <w:t>করবেন</w:t>
+      </w:r>
+      <w:r>
+        <w:t>?</w:t>
+      </w:r>
+    </w:p>
+    <w:p>
+      <w:pPr>
+        <w:spacing w:after="0"/>
+      </w:pPr>
+      <w:r>
+        <w:t xml:space="preserve">16.1.6. </w:t>
+      </w:r>
+      <w:r>
+        <w:rPr>
+          <w:rFonts w:ascii="Nirmala UI" w:hAnsi="Nirmala UI" w:cs="Nirmala UI"/>
+        </w:rPr>
+        <w:t>যদি</w:t>
+      </w:r>
+      <w:r>
+        <w:t xml:space="preserve"> </w:t>
+      </w:r>
+      <w:r>
+        <w:rPr>
+          <w:rFonts w:ascii="Nirmala UI" w:hAnsi="Nirmala UI" w:cs="Nirmala UI"/>
+        </w:rPr>
+        <w:t>একটি</w:t>
+      </w:r>
+      <w:r>
+        <w:t xml:space="preserve"> </w:t>
+      </w:r>
+      <w:r>
+        <w:rPr>
+          <w:rFonts w:ascii="Nirmala UI" w:hAnsi="Nirmala UI" w:cs="Nirmala UI"/>
+        </w:rPr>
+        <w:t>নির্দিষ্ট</w:t>
+      </w:r>
+      <w:r>
+        <w:t xml:space="preserve"> </w:t>
+      </w:r>
+      <w:r>
+        <w:rPr>
+          <w:rFonts w:ascii="Nirmala UI" w:hAnsi="Nirmala UI" w:cs="Nirmala UI"/>
+        </w:rPr>
+        <w:t>সময়ে</w:t>
+      </w:r>
+      <w:r>
+        <w:t xml:space="preserve"> (</w:t>
+      </w:r>
+      <w:r>
+        <w:rPr>
+          <w:rFonts w:ascii="Nirmala UI" w:hAnsi="Nirmala UI" w:cs="Nirmala UI"/>
+        </w:rPr>
+        <w:t>যেমন</w:t>
+      </w:r>
+      <w:r>
+        <w:t xml:space="preserve">, </w:t>
+      </w:r>
+      <w:r>
+        <w:rPr>
+          <w:rFonts w:ascii="Nirmala UI" w:hAnsi="Nirmala UI" w:cs="Nirmala UI"/>
+        </w:rPr>
+        <w:t>সকাল</w:t>
+      </w:r>
+      <w:r>
+        <w:t xml:space="preserve"> 7</w:t>
+      </w:r>
+      <w:r>
+        <w:rPr>
+          <w:rFonts w:ascii="Nirmala UI" w:hAnsi="Nirmala UI" w:cs="Nirmala UI"/>
+        </w:rPr>
+        <w:t>টায়</w:t>
+      </w:r>
+      <w:r>
+        <w:t xml:space="preserve">) </w:t>
+      </w:r>
+      <w:r>
+        <w:rPr>
+          <w:rFonts w:ascii="Nirmala UI" w:hAnsi="Nirmala UI" w:cs="Nirmala UI"/>
+        </w:rPr>
+        <w:t>মেসেজ</w:t>
+      </w:r>
+      <w:r>
+        <w:t xml:space="preserve"> </w:t>
+      </w:r>
+      <w:r>
+        <w:rPr>
+          <w:rFonts w:ascii="Nirmala UI" w:hAnsi="Nirmala UI" w:cs="Nirmala UI"/>
+        </w:rPr>
+        <w:t>পাঠানোর</w:t>
+      </w:r>
+      <w:r>
+        <w:t xml:space="preserve"> </w:t>
+      </w:r>
+      <w:r>
+        <w:rPr>
+          <w:rFonts w:ascii="Nirmala UI" w:hAnsi="Nirmala UI" w:cs="Nirmala UI"/>
+        </w:rPr>
+        <w:t>কথা</w:t>
+      </w:r>
+      <w:r>
+        <w:t xml:space="preserve"> </w:t>
+      </w:r>
+      <w:r>
+        <w:rPr>
+          <w:rFonts w:ascii="Nirmala UI" w:hAnsi="Nirmala UI" w:cs="Nirmala UI"/>
+        </w:rPr>
+        <w:t>থাকে</w:t>
+      </w:r>
+      <w:r>
+        <w:t xml:space="preserve">, </w:t>
+      </w:r>
+      <w:r>
+        <w:rPr>
+          <w:rFonts w:ascii="Nirmala UI" w:hAnsi="Nirmala UI" w:cs="Nirmala UI"/>
+        </w:rPr>
+        <w:t>কিন্তু</w:t>
+      </w:r>
+      <w:r>
+        <w:t xml:space="preserve"> </w:t>
+      </w:r>
+      <w:r>
+        <w:rPr>
+          <w:rFonts w:ascii="Nirmala UI" w:hAnsi="Nirmala UI" w:cs="Nirmala UI"/>
+        </w:rPr>
+        <w:t>প্রক্রিয়াটি</w:t>
+      </w:r>
+      <w:r>
+        <w:t xml:space="preserve"> 7 AM-</w:t>
+      </w:r>
+      <w:r>
+        <w:rPr>
+          <w:rFonts w:ascii="Nirmala UI" w:hAnsi="Nirmala UI" w:cs="Nirmala UI"/>
+        </w:rPr>
+        <w:t>এর</w:t>
+      </w:r>
+      <w:r>
+        <w:t xml:space="preserve"> </w:t>
+      </w:r>
+      <w:r>
+        <w:rPr>
+          <w:rFonts w:ascii="Nirmala UI" w:hAnsi="Nirmala UI" w:cs="Nirmala UI"/>
+        </w:rPr>
+        <w:t>আগে</w:t>
+      </w:r>
+      <w:r>
+        <w:t xml:space="preserve"> </w:t>
+      </w:r>
+      <w:r>
+        <w:rPr>
+          <w:rFonts w:ascii="Nirmala UI" w:hAnsi="Nirmala UI" w:cs="Nirmala UI"/>
+        </w:rPr>
+        <w:t>বা</w:t>
+      </w:r>
+      <w:r>
+        <w:t xml:space="preserve"> </w:t>
+      </w:r>
+      <w:r>
+        <w:rPr>
+          <w:rFonts w:ascii="Nirmala UI" w:hAnsi="Nirmala UI" w:cs="Nirmala UI"/>
+        </w:rPr>
+        <w:t>পরে</w:t>
+      </w:r>
+      <w:r>
+        <w:t xml:space="preserve"> </w:t>
+      </w:r>
+      <w:r>
+        <w:rPr>
+          <w:rFonts w:ascii="Nirmala UI" w:hAnsi="Nirmala UI" w:cs="Nirmala UI"/>
+        </w:rPr>
+        <w:t>শুরু</w:t>
+      </w:r>
+      <w:r>
+        <w:t xml:space="preserve"> </w:t>
+      </w:r>
+      <w:r>
+        <w:rPr>
+          <w:rFonts w:ascii="Nirmala UI" w:hAnsi="Nirmala UI" w:cs="Nirmala UI"/>
+        </w:rPr>
+        <w:t>হয়ে</w:t>
+      </w:r>
+      <w:r>
+        <w:t xml:space="preserve"> </w:t>
+      </w:r>
+      <w:r>
+        <w:rPr>
+          <w:rFonts w:ascii="Nirmala UI" w:hAnsi="Nirmala UI" w:cs="Nirmala UI"/>
+        </w:rPr>
+        <w:t>যায়</w:t>
+      </w:r>
+      <w:r>
+        <w:t xml:space="preserve">, </w:t>
+      </w:r>
+      <w:r>
+        <w:rPr>
+          <w:rFonts w:ascii="Nirmala UI" w:hAnsi="Nirmala UI" w:cs="Nirmala UI"/>
+        </w:rPr>
+        <w:t>তাহলে</w:t>
+      </w:r>
+      <w:r>
+        <w:t xml:space="preserve"> </w:t>
+      </w:r>
+      <w:r>
+        <w:rPr>
+          <w:rFonts w:ascii="Nirmala UI" w:hAnsi="Nirmala UI" w:cs="Nirmala UI"/>
+        </w:rPr>
+        <w:t>আপনি</w:t>
+      </w:r>
+      <w:r>
+        <w:t xml:space="preserve"> </w:t>
+      </w:r>
+      <w:r>
+        <w:rPr>
+          <w:rFonts w:ascii="Nirmala UI" w:hAnsi="Nirmala UI" w:cs="Nirmala UI"/>
+        </w:rPr>
+        <w:t>কিভাবে</w:t>
+      </w:r>
+      <w:r>
+        <w:t xml:space="preserve"> </w:t>
+      </w:r>
+      <w:r>
+        <w:rPr>
+          <w:rFonts w:ascii="Nirmala UI" w:hAnsi="Nirmala UI" w:cs="Nirmala UI"/>
+        </w:rPr>
+        <w:t>এটি</w:t>
+      </w:r>
+      <w:r>
+        <w:t xml:space="preserve"> </w:t>
+      </w:r>
+      <w:r>
+        <w:rPr>
+          <w:rFonts w:ascii="Nirmala UI" w:hAnsi="Nirmala UI" w:cs="Nirmala UI"/>
+        </w:rPr>
+        <w:t>নিশ্চিত</w:t>
+      </w:r>
+      <w:r>
+        <w:t xml:space="preserve"> </w:t>
+      </w:r>
+      <w:r>
+        <w:rPr>
+          <w:rFonts w:ascii="Nirmala UI" w:hAnsi="Nirmala UI" w:cs="Nirmala UI"/>
+        </w:rPr>
+        <w:t>করবেন</w:t>
+      </w:r>
+      <w:r>
+        <w:t xml:space="preserve"> </w:t>
+      </w:r>
+      <w:r>
+        <w:rPr>
+          <w:rFonts w:ascii="Nirmala UI" w:hAnsi="Nirmala UI" w:cs="Nirmala UI"/>
+        </w:rPr>
+        <w:t>যে</w:t>
+      </w:r>
+      <w:r>
+        <w:t xml:space="preserve"> </w:t>
+      </w:r>
+      <w:r>
+        <w:rPr>
+          <w:rFonts w:ascii="Nirmala UI" w:hAnsi="Nirmala UI" w:cs="Nirmala UI"/>
+        </w:rPr>
+        <w:t>সকল</w:t>
+      </w:r>
+      <w:r>
+        <w:t xml:space="preserve"> </w:t>
+      </w:r>
+      <w:r>
+        <w:rPr>
+          <w:rFonts w:ascii="Nirmala UI" w:hAnsi="Nirmala UI" w:cs="Nirmala UI"/>
+        </w:rPr>
+        <w:t>মেসেজ</w:t>
+      </w:r>
+      <w:r>
+        <w:t xml:space="preserve"> </w:t>
+      </w:r>
+      <w:r>
+        <w:rPr>
+          <w:rFonts w:ascii="Nirmala UI" w:hAnsi="Nirmala UI" w:cs="Nirmala UI"/>
+        </w:rPr>
+        <w:t>ঠিক</w:t>
+      </w:r>
+      <w:r>
+        <w:t xml:space="preserve"> </w:t>
+      </w:r>
+      <w:r>
+        <w:rPr>
+          <w:rFonts w:ascii="Nirmala UI" w:hAnsi="Nirmala UI" w:cs="Nirmala UI"/>
+        </w:rPr>
+        <w:t>সময়ে</w:t>
+      </w:r>
+      <w:r>
+        <w:t xml:space="preserve"> </w:t>
+      </w:r>
+      <w:r>
+        <w:rPr>
+          <w:rFonts w:ascii="Nirmala UI" w:hAnsi="Nirmala UI" w:cs="Nirmala UI"/>
+        </w:rPr>
+        <w:t>পৌঁছায়</w:t>
+      </w:r>
+      <w:r>
+        <w:t>? (Hint: Consider distributed cron, queuing with delay/available_at, dedicated message brokers).</w:t>
+      </w:r>
+    </w:p>
+    <w:p>
+      <w:pPr>
+        <w:spacing w:after="0"/>
+      </w:pPr>
+      <w:r>
+        <w:t xml:space="preserve">16.1.7. 10 </w:t>
+      </w:r>
+      <w:r>
+        <w:rPr>
+          <w:rFonts w:ascii="Nirmala UI" w:hAnsi="Nirmala UI" w:cs="Nirmala UI"/>
+        </w:rPr>
+        <w:t>মিলিয়ন</w:t>
+      </w:r>
+      <w:r>
+        <w:t xml:space="preserve"> </w:t>
+      </w:r>
+      <w:r>
+        <w:rPr>
+          <w:rFonts w:ascii="Nirmala UI" w:hAnsi="Nirmala UI" w:cs="Nirmala UI"/>
+        </w:rPr>
+        <w:t>ব্যবহারকারীর</w:t>
+      </w:r>
+      <w:r>
+        <w:t xml:space="preserve"> </w:t>
+      </w:r>
+      <w:r>
+        <w:rPr>
+          <w:rFonts w:ascii="Nirmala UI" w:hAnsi="Nirmala UI" w:cs="Nirmala UI"/>
+        </w:rPr>
+        <w:t>জন্য</w:t>
+      </w:r>
+      <w:r>
+        <w:t xml:space="preserve"> **Dynamic Content** (</w:t>
+      </w:r>
+      <w:r>
+        <w:rPr>
+          <w:rFonts w:ascii="Nirmala UI" w:hAnsi="Nirmala UI" w:cs="Nirmala UI"/>
+        </w:rPr>
+        <w:t>ব্যক্তিগতকৃত</w:t>
+      </w:r>
+      <w:r>
+        <w:t xml:space="preserve"> </w:t>
+      </w:r>
+      <w:r>
+        <w:rPr>
+          <w:rFonts w:ascii="Nirmala UI" w:hAnsi="Nirmala UI" w:cs="Nirmala UI"/>
+        </w:rPr>
+        <w:t>মেসেজ</w:t>
+      </w:r>
+      <w:r>
+        <w:t xml:space="preserve">) </w:t>
+      </w:r>
+      <w:r>
+        <w:rPr>
+          <w:rFonts w:ascii="Nirmala UI" w:hAnsi="Nirmala UI" w:cs="Nirmala UI"/>
+        </w:rPr>
+        <w:t>কিভাবে</w:t>
+      </w:r>
+      <w:r>
+        <w:t xml:space="preserve"> </w:t>
+      </w:r>
+      <w:r>
+        <w:rPr>
+          <w:rFonts w:ascii="Nirmala UI" w:hAnsi="Nirmala UI" w:cs="Nirmala UI"/>
+        </w:rPr>
+        <w:t>দক্ষতার</w:t>
+      </w:r>
+      <w:r>
+        <w:t xml:space="preserve"> </w:t>
+      </w:r>
+      <w:r>
+        <w:rPr>
+          <w:rFonts w:ascii="Nirmala UI" w:hAnsi="Nirmala UI" w:cs="Nirmala UI"/>
+        </w:rPr>
+        <w:t>সাথে</w:t>
+      </w:r>
+      <w:r>
+        <w:t xml:space="preserve"> </w:t>
+      </w:r>
+      <w:r>
+        <w:rPr>
+          <w:rFonts w:ascii="Nirmala UI" w:hAnsi="Nirmala UI" w:cs="Nirmala UI"/>
+        </w:rPr>
+        <w:t>জেনারেট</w:t>
+      </w:r>
+      <w:r>
+        <w:t xml:space="preserve"> </w:t>
+      </w:r>
+      <w:r>
+        <w:rPr>
+          <w:rFonts w:ascii="Nirmala UI" w:hAnsi="Nirmala UI" w:cs="Nirmala UI"/>
+        </w:rPr>
+        <w:t>এবং</w:t>
+      </w:r>
+      <w:r>
+        <w:t xml:space="preserve"> </w:t>
+      </w:r>
+      <w:r>
+        <w:rPr>
+          <w:rFonts w:ascii="Nirmala UI" w:hAnsi="Nirmala UI" w:cs="Nirmala UI"/>
+        </w:rPr>
+        <w:t>হ্যান্ডেল</w:t>
+      </w:r>
+      <w:r>
+        <w:t xml:space="preserve"> </w:t>
+      </w:r>
+      <w:r>
+        <w:rPr>
+          <w:rFonts w:ascii="Nirmala UI" w:hAnsi="Nirmala UI" w:cs="Nirmala UI"/>
+        </w:rPr>
+        <w:t>করবেন</w:t>
+      </w:r>
+      <w:r>
+        <w:t>?</w:t>
+      </w:r>
+    </w:p>
+    <w:p>
+      <w:pPr>
+        <w:spacing w:after="0"/>
+      </w:pPr>
+      <w:r>
+        <w:t xml:space="preserve">16.1.8. </w:t>
+      </w:r>
+      <w:r>
+        <w:rPr>
+          <w:rFonts w:ascii="Nirmala UI" w:hAnsi="Nirmala UI" w:cs="Nirmala UI"/>
+        </w:rPr>
+        <w:t>এই</w:t>
+      </w:r>
+      <w:r>
+        <w:t xml:space="preserve"> </w:t>
+      </w:r>
+      <w:r>
+        <w:rPr>
+          <w:rFonts w:ascii="Nirmala UI" w:hAnsi="Nirmala UI" w:cs="Nirmala UI"/>
+        </w:rPr>
+        <w:t>স্কেলে</w:t>
+      </w:r>
+      <w:r>
+        <w:t xml:space="preserve"> **Subscription Management** (</w:t>
+      </w:r>
+      <w:r>
+        <w:rPr>
+          <w:rFonts w:ascii="Nirmala UI" w:hAnsi="Nirmala UI" w:cs="Nirmala UI"/>
+        </w:rPr>
+        <w:t>কে</w:t>
+      </w:r>
+      <w:r>
+        <w:t xml:space="preserve"> </w:t>
+      </w:r>
+      <w:r>
+        <w:rPr>
+          <w:rFonts w:ascii="Nirmala UI" w:hAnsi="Nirmala UI" w:cs="Nirmala UI"/>
+        </w:rPr>
+        <w:t>ইমেল</w:t>
+      </w:r>
+      <w:r>
+        <w:t>/</w:t>
+      </w:r>
+      <w:r>
+        <w:rPr>
+          <w:rFonts w:ascii="Nirmala UI" w:hAnsi="Nirmala UI" w:cs="Nirmala UI"/>
+        </w:rPr>
+        <w:t>নোটিফিকেশন</w:t>
+      </w:r>
+      <w:r>
+        <w:t xml:space="preserve"> </w:t>
+      </w:r>
+      <w:r>
+        <w:rPr>
+          <w:rFonts w:ascii="Nirmala UI" w:hAnsi="Nirmala UI" w:cs="Nirmala UI"/>
+        </w:rPr>
+        <w:t>পাবে</w:t>
+      </w:r>
+      <w:r>
+        <w:t xml:space="preserve"> </w:t>
+      </w:r>
+      <w:r>
+        <w:rPr>
+          <w:rFonts w:ascii="Nirmala UI" w:hAnsi="Nirmala UI" w:cs="Nirmala UI"/>
+        </w:rPr>
+        <w:t>বা</w:t>
+      </w:r>
+      <w:r>
+        <w:t xml:space="preserve"> </w:t>
+      </w:r>
+      <w:r>
+        <w:rPr>
+          <w:rFonts w:ascii="Nirmala UI" w:hAnsi="Nirmala UI" w:cs="Nirmala UI"/>
+        </w:rPr>
+        <w:t>পাবে</w:t>
+      </w:r>
+      <w:r>
+        <w:t xml:space="preserve"> </w:t>
+      </w:r>
+      <w:r>
+        <w:rPr>
+          <w:rFonts w:ascii="Nirmala UI" w:hAnsi="Nirmala UI" w:cs="Nirmala UI"/>
+        </w:rPr>
+        <w:t>না</w:t>
+      </w:r>
+      <w:r>
+        <w:t xml:space="preserve">) </w:t>
+      </w:r>
+      <w:r>
+        <w:rPr>
+          <w:rFonts w:ascii="Nirmala UI" w:hAnsi="Nirmala UI" w:cs="Nirmala UI"/>
+        </w:rPr>
+        <w:t>এবং</w:t>
+      </w:r>
+      <w:r>
+        <w:t xml:space="preserve"> **Opt-out** </w:t>
+      </w:r>
+      <w:r>
+        <w:rPr>
+          <w:rFonts w:ascii="Nirmala UI" w:hAnsi="Nirmala UI" w:cs="Nirmala UI"/>
+        </w:rPr>
+        <w:t>প্রক্রিয়া</w:t>
+      </w:r>
+      <w:r>
+        <w:t xml:space="preserve"> </w:t>
+      </w:r>
+      <w:r>
+        <w:rPr>
+          <w:rFonts w:ascii="Nirmala UI" w:hAnsi="Nirmala UI" w:cs="Nirmala UI"/>
+        </w:rPr>
+        <w:t>কিভাবে</w:t>
+      </w:r>
+      <w:r>
+        <w:t xml:space="preserve"> </w:t>
+      </w:r>
+      <w:r>
+        <w:rPr>
+          <w:rFonts w:ascii="Nirmala UI" w:hAnsi="Nirmala UI" w:cs="Nirmala UI"/>
+        </w:rPr>
+        <w:t>ম্যানেজ</w:t>
+      </w:r>
+      <w:r>
+        <w:t xml:space="preserve"> </w:t>
+      </w:r>
+      <w:r>
+        <w:rPr>
+          <w:rFonts w:ascii="Nirmala UI" w:hAnsi="Nirmala UI" w:cs="Nirmala UI"/>
+        </w:rPr>
+        <w:t>করবেন</w:t>
+      </w:r>
+      <w:r>
+        <w:t>?</w:t>
+      </w:r>
+    </w:p>
+    <w:p>
+      <w:pPr>
+        <w:spacing w:after="0"/>
+      </w:pPr>
+      <w:r>
+        <w:t>16.1.9. **Failed deliveries** (</w:t>
+      </w:r>
+      <w:r>
+        <w:rPr>
+          <w:rFonts w:ascii="Nirmala UI" w:hAnsi="Nirmala UI" w:cs="Nirmala UI"/>
+        </w:rPr>
+        <w:t>যেমন</w:t>
+      </w:r>
+      <w:r>
+        <w:t xml:space="preserve">: Invalid email, bounced, unreachable device) </w:t>
+      </w:r>
+      <w:r>
+        <w:rPr>
+          <w:rFonts w:ascii="Nirmala UI" w:hAnsi="Nirmala UI" w:cs="Nirmala UI"/>
+        </w:rPr>
+        <w:t>কিভাবে</w:t>
+      </w:r>
+      <w:r>
+        <w:t xml:space="preserve"> </w:t>
+      </w:r>
+      <w:r>
+        <w:rPr>
+          <w:rFonts w:ascii="Nirmala UI" w:hAnsi="Nirmala UI" w:cs="Nirmala UI"/>
+        </w:rPr>
+        <w:t>হ্যান্ডেল</w:t>
+      </w:r>
+      <w:r>
+        <w:t xml:space="preserve"> </w:t>
+      </w:r>
+      <w:r>
+        <w:rPr>
+          <w:rFonts w:ascii="Nirmala UI" w:hAnsi="Nirmala UI" w:cs="Nirmala UI"/>
+        </w:rPr>
+        <w:t>করবেন</w:t>
+      </w:r>
+      <w:r>
+        <w:t xml:space="preserve"> </w:t>
+      </w:r>
+      <w:r>
+        <w:rPr>
+          <w:rFonts w:ascii="Nirmala UI" w:hAnsi="Nirmala UI" w:cs="Nirmala UI"/>
+        </w:rPr>
+        <w:t>এবং</w:t>
+      </w:r>
+      <w:r>
+        <w:t xml:space="preserve"> </w:t>
+      </w:r>
+      <w:r>
+        <w:rPr>
+          <w:rFonts w:ascii="Nirmala UI" w:hAnsi="Nirmala UI" w:cs="Nirmala UI"/>
+        </w:rPr>
+        <w:t>রিট্রাই</w:t>
+      </w:r>
+      <w:r>
+        <w:t xml:space="preserve"> </w:t>
+      </w:r>
+      <w:r>
+        <w:rPr>
+          <w:rFonts w:ascii="Nirmala UI" w:hAnsi="Nirmala UI" w:cs="Nirmala UI"/>
+        </w:rPr>
+        <w:t>মেকানিজম</w:t>
+      </w:r>
+      <w:r>
+        <w:t xml:space="preserve"> </w:t>
+      </w:r>
+      <w:r>
+        <w:rPr>
+          <w:rFonts w:ascii="Nirmala UI" w:hAnsi="Nirmala UI" w:cs="Nirmala UI"/>
+        </w:rPr>
+        <w:t>কেমন</w:t>
+      </w:r>
+      <w:r>
+        <w:t xml:space="preserve"> </w:t>
+      </w:r>
+      <w:r>
+        <w:rPr>
+          <w:rFonts w:ascii="Nirmala UI" w:hAnsi="Nirmala UI" w:cs="Nirmala UI"/>
+        </w:rPr>
+        <w:t>হবে</w:t>
+      </w:r>
+      <w:r>
+        <w:t>?</w:t>
+      </w:r>
+    </w:p>
+    <w:p>
+      <w:pPr>
+        <w:spacing w:after="0"/>
+      </w:pPr>
+      <w:r>
+        <w:t xml:space="preserve">16.1.10. </w:t>
+      </w:r>
+      <w:r>
+        <w:rPr>
+          <w:rFonts w:ascii="Nirmala UI" w:hAnsi="Nirmala UI" w:cs="Nirmala UI"/>
+        </w:rPr>
+        <w:t>এই</w:t>
+      </w:r>
+      <w:r>
+        <w:t xml:space="preserve"> </w:t>
+      </w:r>
+      <w:r>
+        <w:rPr>
+          <w:rFonts w:ascii="Nirmala UI" w:hAnsi="Nirmala UI" w:cs="Nirmala UI"/>
+        </w:rPr>
+        <w:t>ধরনের</w:t>
+      </w:r>
+      <w:r>
+        <w:t xml:space="preserve"> </w:t>
+      </w:r>
+      <w:r>
+        <w:rPr>
+          <w:rFonts w:ascii="Nirmala UI" w:hAnsi="Nirmala UI" w:cs="Nirmala UI"/>
+        </w:rPr>
+        <w:t>মাস</w:t>
+      </w:r>
+      <w:r>
+        <w:t xml:space="preserve"> </w:t>
+      </w:r>
+      <w:r>
+        <w:rPr>
+          <w:rFonts w:ascii="Nirmala UI" w:hAnsi="Nirmala UI" w:cs="Nirmala UI"/>
+        </w:rPr>
+        <w:t>কমিউনিকেশনের</w:t>
+      </w:r>
+      <w:r>
+        <w:t xml:space="preserve"> </w:t>
+      </w:r>
+      <w:r>
+        <w:rPr>
+          <w:rFonts w:ascii="Nirmala UI" w:hAnsi="Nirmala UI" w:cs="Nirmala UI"/>
+        </w:rPr>
+        <w:t>জন্য</w:t>
+      </w:r>
+      <w:r>
+        <w:t xml:space="preserve"> </w:t>
+      </w:r>
+      <w:r>
+        <w:rPr>
+          <w:rFonts w:ascii="Nirmala UI" w:hAnsi="Nirmala UI" w:cs="Nirmala UI"/>
+        </w:rPr>
+        <w:t>আপনি</w:t>
+      </w:r>
+      <w:r>
+        <w:t xml:space="preserve"> </w:t>
+      </w:r>
+      <w:r>
+        <w:rPr>
+          <w:rFonts w:ascii="Nirmala UI" w:hAnsi="Nirmala UI" w:cs="Nirmala UI"/>
+        </w:rPr>
+        <w:t>কি</w:t>
+      </w:r>
+      <w:r>
+        <w:t xml:space="preserve"> </w:t>
+      </w:r>
+      <w:r>
+        <w:rPr>
+          <w:rFonts w:ascii="Nirmala UI" w:hAnsi="Nirmala UI" w:cs="Nirmala UI"/>
+        </w:rPr>
+        <w:t>থার্ড</w:t>
+      </w:r>
+      <w:r>
+        <w:t>-</w:t>
+      </w:r>
+      <w:r>
+        <w:rPr>
+          <w:rFonts w:ascii="Nirmala UI" w:hAnsi="Nirmala UI" w:cs="Nirmala UI"/>
+        </w:rPr>
+        <w:t>পার্টি</w:t>
+      </w:r>
+      <w:r>
+        <w:t xml:space="preserve"> </w:t>
+      </w:r>
+      <w:r>
+        <w:rPr>
+          <w:rFonts w:ascii="Nirmala UI" w:hAnsi="Nirmala UI" w:cs="Nirmala UI"/>
+        </w:rPr>
+        <w:t>সার্ভিস</w:t>
+      </w:r>
+      <w:r>
+        <w:t xml:space="preserve"> (</w:t>
+      </w:r>
+      <w:r>
+        <w:rPr>
+          <w:rFonts w:ascii="Nirmala UI" w:hAnsi="Nirmala UI" w:cs="Nirmala UI"/>
+        </w:rPr>
+        <w:t>যেমন</w:t>
+      </w:r>
+      <w:r>
+        <w:t xml:space="preserve">: Amazon SES, Twilio, Firebase Cloud Messaging) </w:t>
+      </w:r>
+      <w:r>
+        <w:rPr>
+          <w:rFonts w:ascii="Nirmala UI" w:hAnsi="Nirmala UI" w:cs="Nirmala UI"/>
+        </w:rPr>
+        <w:t>ব্যবহার</w:t>
+      </w:r>
+      <w:r>
+        <w:t xml:space="preserve"> </w:t>
+      </w:r>
+      <w:r>
+        <w:rPr>
+          <w:rFonts w:ascii="Nirmala UI" w:hAnsi="Nirmala UI" w:cs="Nirmala UI"/>
+        </w:rPr>
+        <w:t>করবেন</w:t>
+      </w:r>
+      <w:r>
+        <w:t xml:space="preserve"> </w:t>
+      </w:r>
+      <w:r>
+        <w:rPr>
+          <w:rFonts w:ascii="Nirmala UI" w:hAnsi="Nirmala UI" w:cs="Nirmala UI"/>
+        </w:rPr>
+        <w:t>নাকি</w:t>
+      </w:r>
+      <w:r>
+        <w:t xml:space="preserve"> </w:t>
+      </w:r>
+      <w:r>
+        <w:rPr>
+          <w:rFonts w:ascii="Nirmala UI" w:hAnsi="Nirmala UI" w:cs="Nirmala UI"/>
+        </w:rPr>
+        <w:t>নিজস্ব</w:t>
+      </w:r>
+      <w:r>
+        <w:t xml:space="preserve"> </w:t>
+      </w:r>
+      <w:r>
+        <w:rPr>
+          <w:rFonts w:ascii="Nirmala UI" w:hAnsi="Nirmala UI" w:cs="Nirmala UI"/>
+        </w:rPr>
+        <w:t>সমাধান</w:t>
+      </w:r>
+      <w:r>
+        <w:t xml:space="preserve"> </w:t>
+      </w:r>
+      <w:r>
+        <w:rPr>
+          <w:rFonts w:ascii="Nirmala UI" w:hAnsi="Nirmala UI" w:cs="Nirmala UI"/>
+        </w:rPr>
+        <w:t>তৈরি</w:t>
+      </w:r>
+      <w:r>
+        <w:t xml:space="preserve"> </w:t>
+      </w:r>
+      <w:r>
+        <w:rPr>
+          <w:rFonts w:ascii="Nirmala UI" w:hAnsi="Nirmala UI" w:cs="Nirmala UI"/>
+        </w:rPr>
+        <w:t>করবেন</w:t>
+      </w:r>
+      <w:r>
+        <w:t xml:space="preserve">? </w:t>
+      </w:r>
+      <w:proofErr w:type="gramStart"/>
+      <w:r>
+        <w:rPr>
+          <w:rFonts w:ascii="Nirmala UI" w:hAnsi="Nirmala UI" w:cs="Nirmala UI"/>
+        </w:rPr>
+        <w:t>আপনার</w:t>
+      </w:r>
+      <w:r>
+        <w:t xml:space="preserve"> </w:t>
+      </w:r>
+      <w:r>
+        <w:rPr>
+          <w:rFonts w:ascii="Nirmala UI" w:hAnsi="Nirmala UI" w:cs="Nirmala UI"/>
+        </w:rPr>
+        <w:t>সিদ্ধান্তের</w:t>
+      </w:r>
+      <w:r>
+        <w:t xml:space="preserve"> </w:t>
+      </w:r>
+      <w:r>
+        <w:rPr>
+          <w:rFonts w:ascii="Nirmala UI" w:hAnsi="Nirmala UI" w:cs="Nirmala UI"/>
+        </w:rPr>
+        <w:t>কারণ</w:t>
+      </w:r>
+      <w:r>
+        <w:t xml:space="preserve"> </w:t>
+      </w:r>
+      <w:r>
+        <w:rPr>
+          <w:rFonts w:ascii="Nirmala UI" w:hAnsi="Nirmala UI" w:cs="Nirmala UI"/>
+        </w:rPr>
+        <w:t>কী</w:t>
+      </w:r>
+      <w:r>
+        <w:t>?</w:t>
+      </w:r>
+      <w:proofErr w:type="gramEnd"/>
+    </w:p>
+    <w:p>
+      <w:pPr>
+        <w:spacing w:after="0"/>
+      </w:pPr>
       <w:bookmarkStart w:id="0" w:name="_GoBack"/>
       <w:bookmarkEnd w:id="0"/>
-    </w:p>
-    <w:p>
-      <w:pPr>
-        <w:spacing w:after="0"/>
-        <w:rPr>
-          <w:b/>
-          <w:sz w:val="26"/>
-        </w:rPr>
-      </w:pPr>
-      <w:r>
-        <w:rPr>
-          <w:b/>
-          <w:sz w:val="26"/>
-        </w:rPr>
-        <w:t>16.1. Scenario: Sending 10 Million Emails/Notifications at a Specific Time (e.g., 7 AM)</w:t>
-      </w:r>
-    </w:p>
-    <w:p>
-      <w:pPr>
-        <w:spacing w:after="0"/>
-        <w:rPr>
-          <w:sz w:val="2"/>
-        </w:rPr>
-      </w:pPr>
-    </w:p>
-    <w:p>
-      <w:pPr>
-        <w:spacing w:after="0"/>
-      </w:pPr>
-      <w:r>
-        <w:t xml:space="preserve">16.1.1. 10 </w:t>
-      </w:r>
-      <w:r>
-        <w:rPr>
-          <w:rFonts w:ascii="Nirmala UI" w:hAnsi="Nirmala UI" w:cs="Nirmala UI"/>
-        </w:rPr>
-        <w:t>মিলিয়ন</w:t>
-      </w:r>
-      <w:r>
-        <w:t xml:space="preserve"> </w:t>
-      </w:r>
-      <w:r>
-        <w:rPr>
-          <w:rFonts w:ascii="Nirmala UI" w:hAnsi="Nirmala UI" w:cs="Nirmala UI"/>
-        </w:rPr>
-        <w:t>ব্যবহারকারীকে</w:t>
-      </w:r>
-      <w:r>
-        <w:t xml:space="preserve"> </w:t>
-      </w:r>
-      <w:r>
-        <w:rPr>
-          <w:rFonts w:ascii="Nirmala UI" w:hAnsi="Nirmala UI" w:cs="Nirmala UI"/>
-        </w:rPr>
-        <w:t>একই</w:t>
-      </w:r>
-      <w:r>
-        <w:t xml:space="preserve"> </w:t>
-      </w:r>
-      <w:r>
-        <w:rPr>
-          <w:rFonts w:ascii="Nirmala UI" w:hAnsi="Nirmala UI" w:cs="Nirmala UI"/>
-        </w:rPr>
-        <w:t>সময়ে</w:t>
-      </w:r>
-      <w:r>
-        <w:t xml:space="preserve"> (</w:t>
-      </w:r>
-      <w:r>
-        <w:rPr>
-          <w:rFonts w:ascii="Nirmala UI" w:hAnsi="Nirmala UI" w:cs="Nirmala UI"/>
-        </w:rPr>
-        <w:t>যেমন</w:t>
-      </w:r>
-      <w:r>
-        <w:t xml:space="preserve">, </w:t>
-      </w:r>
-      <w:r>
-        <w:rPr>
-          <w:rFonts w:ascii="Nirmala UI" w:hAnsi="Nirmala UI" w:cs="Nirmala UI"/>
-        </w:rPr>
-        <w:t>সকাল</w:t>
-      </w:r>
-      <w:r>
-        <w:t xml:space="preserve"> 7</w:t>
-      </w:r>
-      <w:r>
-        <w:rPr>
-          <w:rFonts w:ascii="Nirmala UI" w:hAnsi="Nirmala UI" w:cs="Nirmala UI"/>
-        </w:rPr>
-        <w:t>টায়</w:t>
-      </w:r>
-      <w:r>
-        <w:t xml:space="preserve">) </w:t>
-      </w:r>
-      <w:r>
-        <w:rPr>
-          <w:rFonts w:ascii="Nirmala UI" w:hAnsi="Nirmala UI" w:cs="Nirmala UI"/>
-        </w:rPr>
-        <w:t>ইমেল</w:t>
-      </w:r>
-      <w:r>
-        <w:t>/</w:t>
-      </w:r>
-      <w:r>
-        <w:rPr>
-          <w:rFonts w:ascii="Nirmala UI" w:hAnsi="Nirmala UI" w:cs="Nirmala UI"/>
-        </w:rPr>
-        <w:t>নোটিফিকেশন</w:t>
-      </w:r>
-      <w:r>
-        <w:t xml:space="preserve"> </w:t>
-      </w:r>
-      <w:r>
-        <w:rPr>
-          <w:rFonts w:ascii="Nirmala UI" w:hAnsi="Nirmala UI" w:cs="Nirmala UI"/>
-        </w:rPr>
-        <w:t>পাঠানোর</w:t>
-      </w:r>
-      <w:r>
-        <w:t xml:space="preserve"> </w:t>
-      </w:r>
-      <w:r>
-        <w:rPr>
-          <w:rFonts w:ascii="Nirmala UI" w:hAnsi="Nirmala UI" w:cs="Nirmala UI"/>
-        </w:rPr>
-        <w:t>জন্য</w:t>
-      </w:r>
-      <w:r>
-        <w:t xml:space="preserve"> </w:t>
-      </w:r>
-      <w:r>
-        <w:rPr>
-          <w:rFonts w:ascii="Nirmala UI" w:hAnsi="Nirmala UI" w:cs="Nirmala UI"/>
-        </w:rPr>
-        <w:t>আপনি</w:t>
-      </w:r>
-      <w:r>
-        <w:t xml:space="preserve"> </w:t>
-      </w:r>
-      <w:r>
-        <w:rPr>
-          <w:rFonts w:ascii="Nirmala UI" w:hAnsi="Nirmala UI" w:cs="Nirmala UI"/>
-        </w:rPr>
-        <w:t>কী</w:t>
-      </w:r>
-      <w:r>
-        <w:t xml:space="preserve"> </w:t>
-      </w:r>
-      <w:r>
-        <w:rPr>
-          <w:rFonts w:ascii="Nirmala UI" w:hAnsi="Nirmala UI" w:cs="Nirmala UI"/>
-        </w:rPr>
-        <w:t>আর্কিটেকচার</w:t>
-      </w:r>
-      <w:r>
-        <w:t xml:space="preserve"> </w:t>
-      </w:r>
-      <w:r>
-        <w:rPr>
-          <w:rFonts w:ascii="Nirmala UI" w:hAnsi="Nirmala UI" w:cs="Nirmala UI"/>
-        </w:rPr>
-        <w:t>বা</w:t>
-      </w:r>
-      <w:r>
-        <w:t xml:space="preserve"> </w:t>
-      </w:r>
-      <w:r>
-        <w:rPr>
-          <w:rFonts w:ascii="Nirmala UI" w:hAnsi="Nirmala UI" w:cs="Nirmala UI"/>
-        </w:rPr>
-        <w:t>কৌশল</w:t>
-      </w:r>
-      <w:r>
-        <w:t xml:space="preserve"> </w:t>
-      </w:r>
-      <w:r>
-        <w:rPr>
-          <w:rFonts w:ascii="Nirmala UI" w:hAnsi="Nirmala UI" w:cs="Nirmala UI"/>
-        </w:rPr>
-        <w:t>ব্যবহার</w:t>
-      </w:r>
-      <w:r>
-        <w:t xml:space="preserve"> </w:t>
-      </w:r>
-      <w:r>
-        <w:rPr>
-          <w:rFonts w:ascii="Nirmala UI" w:hAnsi="Nirmala UI" w:cs="Nirmala UI"/>
-        </w:rPr>
-        <w:t>করবেন</w:t>
-      </w:r>
-      <w:r>
-        <w:t>?</w:t>
-      </w:r>
-    </w:p>
-    <w:p>
-      <w:pPr>
-        <w:spacing w:after="0"/>
-      </w:pPr>
-      <w:r>
-        <w:t xml:space="preserve">16.1.2. </w:t>
-      </w:r>
-      <w:r>
-        <w:rPr>
-          <w:rFonts w:ascii="Nirmala UI" w:hAnsi="Nirmala UI" w:cs="Nirmala UI"/>
-        </w:rPr>
-        <w:t>এই</w:t>
-      </w:r>
-      <w:r>
-        <w:t xml:space="preserve"> </w:t>
-      </w:r>
-      <w:r>
-        <w:rPr>
-          <w:rFonts w:ascii="Nirmala UI" w:hAnsi="Nirmala UI" w:cs="Nirmala UI"/>
-        </w:rPr>
-        <w:t>ধরনের</w:t>
-      </w:r>
-      <w:r>
-        <w:t xml:space="preserve"> </w:t>
-      </w:r>
-      <w:r>
-        <w:rPr>
-          <w:rFonts w:ascii="Nirmala UI" w:hAnsi="Nirmala UI" w:cs="Nirmala UI"/>
-        </w:rPr>
-        <w:t>বৃহৎ</w:t>
-      </w:r>
-      <w:r>
-        <w:t xml:space="preserve"> </w:t>
-      </w:r>
-      <w:r>
-        <w:rPr>
-          <w:rFonts w:ascii="Nirmala UI" w:hAnsi="Nirmala UI" w:cs="Nirmala UI"/>
-        </w:rPr>
-        <w:t>স্কেলের</w:t>
-      </w:r>
-      <w:r>
-        <w:t xml:space="preserve"> </w:t>
-      </w:r>
-      <w:r>
-        <w:rPr>
-          <w:rFonts w:ascii="Nirmala UI" w:hAnsi="Nirmala UI" w:cs="Nirmala UI"/>
-        </w:rPr>
-        <w:t>মেসেজিংয়ের</w:t>
-      </w:r>
-      <w:r>
-        <w:t xml:space="preserve"> </w:t>
-      </w:r>
-      <w:r>
-        <w:rPr>
-          <w:rFonts w:ascii="Nirmala UI" w:hAnsi="Nirmala UI" w:cs="Nirmala UI"/>
-        </w:rPr>
-        <w:t>জন্য</w:t>
-      </w:r>
-      <w:r>
-        <w:t xml:space="preserve"> </w:t>
-      </w:r>
-      <w:r>
-        <w:rPr>
-          <w:rFonts w:ascii="Nirmala UI" w:hAnsi="Nirmala UI" w:cs="Nirmala UI"/>
-        </w:rPr>
-        <w:t>আপনার</w:t>
-      </w:r>
-      <w:r>
-        <w:t xml:space="preserve"> </w:t>
-      </w:r>
-      <w:r>
-        <w:rPr>
-          <w:rFonts w:ascii="Nirmala UI" w:hAnsi="Nirmala UI" w:cs="Nirmala UI"/>
-        </w:rPr>
-        <w:t>সিস্টেমের</w:t>
-      </w:r>
-      <w:r>
-        <w:t xml:space="preserve"> **Reliability** </w:t>
-      </w:r>
-      <w:r>
-        <w:rPr>
-          <w:rFonts w:ascii="Nirmala UI" w:hAnsi="Nirmala UI" w:cs="Nirmala UI"/>
-        </w:rPr>
-        <w:t>এবং</w:t>
-      </w:r>
-      <w:r>
-        <w:t xml:space="preserve"> **Deliverability** </w:t>
-      </w:r>
-      <w:r>
-        <w:rPr>
-          <w:rFonts w:ascii="Nirmala UI" w:hAnsi="Nirmala UI" w:cs="Nirmala UI"/>
-        </w:rPr>
-        <w:t>কিভাবে</w:t>
-      </w:r>
-      <w:r>
-        <w:t xml:space="preserve"> </w:t>
-      </w:r>
-      <w:r>
-        <w:rPr>
-          <w:rFonts w:ascii="Nirmala UI" w:hAnsi="Nirmala UI" w:cs="Nirmala UI"/>
-        </w:rPr>
-        <w:t>নিশ্চিত</w:t>
-      </w:r>
-      <w:r>
-        <w:t xml:space="preserve"> </w:t>
-      </w:r>
-      <w:r>
-        <w:rPr>
-          <w:rFonts w:ascii="Nirmala UI" w:hAnsi="Nirmala UI" w:cs="Nirmala UI"/>
-        </w:rPr>
-        <w:t>করবেন</w:t>
-      </w:r>
-      <w:r>
-        <w:t>?</w:t>
-      </w:r>
-    </w:p>
-    <w:p>
-      <w:pPr>
-        <w:spacing w:after="0"/>
-      </w:pPr>
-      <w:r>
-        <w:t xml:space="preserve">16.1.3. </w:t>
-      </w:r>
-      <w:r>
-        <w:rPr>
-          <w:rFonts w:ascii="Nirmala UI" w:hAnsi="Nirmala UI" w:cs="Nirmala UI"/>
-        </w:rPr>
-        <w:t>যদি</w:t>
-      </w:r>
-      <w:r>
-        <w:t xml:space="preserve"> </w:t>
-      </w:r>
-      <w:r>
-        <w:rPr>
-          <w:rFonts w:ascii="Nirmala UI" w:hAnsi="Nirmala UI" w:cs="Nirmala UI"/>
-        </w:rPr>
-        <w:t>আপনার</w:t>
-      </w:r>
-      <w:r>
-        <w:t xml:space="preserve"> </w:t>
-      </w:r>
-      <w:r>
-        <w:rPr>
-          <w:rFonts w:ascii="Nirmala UI" w:hAnsi="Nirmala UI" w:cs="Nirmala UI"/>
-        </w:rPr>
-        <w:t>সিস্টেমের</w:t>
-      </w:r>
-      <w:r>
-        <w:t xml:space="preserve"> **Rate Limit** </w:t>
-      </w:r>
-      <w:r>
-        <w:rPr>
-          <w:rFonts w:ascii="Nirmala UI" w:hAnsi="Nirmala UI" w:cs="Nirmala UI"/>
-        </w:rPr>
-        <w:t>থাকে</w:t>
-      </w:r>
-      <w:r>
-        <w:t xml:space="preserve"> (</w:t>
-      </w:r>
-      <w:r>
-        <w:rPr>
-          <w:rFonts w:ascii="Nirmala UI" w:hAnsi="Nirmala UI" w:cs="Nirmala UI"/>
-        </w:rPr>
-        <w:t>যেমন</w:t>
-      </w:r>
-      <w:r>
-        <w:t xml:space="preserve">, </w:t>
-      </w:r>
-      <w:r>
-        <w:rPr>
-          <w:rFonts w:ascii="Nirmala UI" w:hAnsi="Nirmala UI" w:cs="Nirmala UI"/>
-        </w:rPr>
-        <w:t>প্রতি</w:t>
-      </w:r>
-      <w:r>
-        <w:t xml:space="preserve"> </w:t>
-      </w:r>
-      <w:r>
-        <w:rPr>
-          <w:rFonts w:ascii="Nirmala UI" w:hAnsi="Nirmala UI" w:cs="Nirmala UI"/>
-        </w:rPr>
-        <w:t>সেকেন্ডে</w:t>
-      </w:r>
-      <w:r>
-        <w:t xml:space="preserve"> X </w:t>
-      </w:r>
-      <w:r>
-        <w:rPr>
-          <w:rFonts w:ascii="Nirmala UI" w:hAnsi="Nirmala UI" w:cs="Nirmala UI"/>
-        </w:rPr>
-        <w:t>সংখ্যক</w:t>
-      </w:r>
-      <w:r>
-        <w:t xml:space="preserve"> </w:t>
-      </w:r>
-      <w:r>
-        <w:rPr>
-          <w:rFonts w:ascii="Nirmala UI" w:hAnsi="Nirmala UI" w:cs="Nirmala UI"/>
-        </w:rPr>
-        <w:t>ইমেল</w:t>
-      </w:r>
-      <w:r>
-        <w:t>/</w:t>
-      </w:r>
-      <w:r>
-        <w:rPr>
-          <w:rFonts w:ascii="Nirmala UI" w:hAnsi="Nirmala UI" w:cs="Nirmala UI"/>
-        </w:rPr>
-        <w:t>নোটিফিকেশন</w:t>
-      </w:r>
-      <w:r>
-        <w:t xml:space="preserve"> </w:t>
-      </w:r>
-      <w:r>
-        <w:rPr>
-          <w:rFonts w:ascii="Nirmala UI" w:hAnsi="Nirmala UI" w:cs="Nirmala UI"/>
-        </w:rPr>
-        <w:t>পাঠানো</w:t>
-      </w:r>
-      <w:r>
-        <w:t xml:space="preserve"> </w:t>
-      </w:r>
-      <w:r>
-        <w:rPr>
-          <w:rFonts w:ascii="Nirmala UI" w:hAnsi="Nirmala UI" w:cs="Nirmala UI"/>
-        </w:rPr>
-        <w:t>যায়</w:t>
-      </w:r>
-      <w:r>
-        <w:t xml:space="preserve">), </w:t>
-      </w:r>
-      <w:r>
-        <w:rPr>
-          <w:rFonts w:ascii="Nirmala UI" w:hAnsi="Nirmala UI" w:cs="Nirmala UI"/>
-        </w:rPr>
-        <w:t>তাহলে</w:t>
-      </w:r>
-      <w:r>
-        <w:t xml:space="preserve"> </w:t>
-      </w:r>
-      <w:r>
-        <w:rPr>
-          <w:rFonts w:ascii="Nirmala UI" w:hAnsi="Nirmala UI" w:cs="Nirmala UI"/>
-        </w:rPr>
-        <w:t>আপনি</w:t>
-      </w:r>
-      <w:r>
-        <w:t xml:space="preserve"> </w:t>
-      </w:r>
-      <w:r>
-        <w:rPr>
-          <w:rFonts w:ascii="Nirmala UI" w:hAnsi="Nirmala UI" w:cs="Nirmala UI"/>
-        </w:rPr>
-        <w:t>কিভাবে</w:t>
-      </w:r>
-      <w:r>
-        <w:t xml:space="preserve"> 10 </w:t>
-      </w:r>
-      <w:r>
-        <w:rPr>
-          <w:rFonts w:ascii="Nirmala UI" w:hAnsi="Nirmala UI" w:cs="Nirmala UI"/>
-        </w:rPr>
-        <w:t>মিলিয়ন</w:t>
-      </w:r>
-      <w:r>
-        <w:t xml:space="preserve"> </w:t>
-      </w:r>
-      <w:r>
-        <w:rPr>
-          <w:rFonts w:ascii="Nirmala UI" w:hAnsi="Nirmala UI" w:cs="Nirmala UI"/>
-        </w:rPr>
-        <w:t>মেসেজ</w:t>
-      </w:r>
-      <w:r>
-        <w:t xml:space="preserve"> </w:t>
-      </w:r>
-      <w:r>
-        <w:rPr>
-          <w:rFonts w:ascii="Nirmala UI" w:hAnsi="Nirmala UI" w:cs="Nirmala UI"/>
-        </w:rPr>
-        <w:t>দক্ষতার</w:t>
-      </w:r>
-      <w:r>
-        <w:t xml:space="preserve"> </w:t>
-      </w:r>
-      <w:r>
-        <w:rPr>
-          <w:rFonts w:ascii="Nirmala UI" w:hAnsi="Nirmala UI" w:cs="Nirmala UI"/>
-        </w:rPr>
-        <w:t>সাথে</w:t>
-      </w:r>
-      <w:r>
-        <w:t xml:space="preserve"> </w:t>
-      </w:r>
-      <w:r>
-        <w:rPr>
-          <w:rFonts w:ascii="Nirmala UI" w:hAnsi="Nirmala UI" w:cs="Nirmala UI"/>
-        </w:rPr>
-        <w:t>শিডিউল</w:t>
-      </w:r>
-      <w:r>
-        <w:t xml:space="preserve"> </w:t>
-      </w:r>
-      <w:r>
-        <w:rPr>
-          <w:rFonts w:ascii="Nirmala UI" w:hAnsi="Nirmala UI" w:cs="Nirmala UI"/>
-        </w:rPr>
-        <w:t>এবং</w:t>
-      </w:r>
-      <w:r>
-        <w:t xml:space="preserve"> </w:t>
-      </w:r>
-      <w:r>
-        <w:rPr>
-          <w:rFonts w:ascii="Nirmala UI" w:hAnsi="Nirmala UI" w:cs="Nirmala UI"/>
-        </w:rPr>
-        <w:t>বিতরণ</w:t>
-      </w:r>
-      <w:r>
-        <w:t xml:space="preserve"> </w:t>
-      </w:r>
-      <w:r>
-        <w:rPr>
-          <w:rFonts w:ascii="Nirmala UI" w:hAnsi="Nirmala UI" w:cs="Nirmala UI"/>
-        </w:rPr>
-        <w:t>করবেন</w:t>
-      </w:r>
-      <w:r>
-        <w:t>?</w:t>
-      </w:r>
-    </w:p>
-    <w:p>
-      <w:pPr>
-        <w:spacing w:after="0"/>
-      </w:pPr>
-      <w:r>
-        <w:t xml:space="preserve">16.1.4. </w:t>
-      </w:r>
-      <w:r>
-        <w:rPr>
-          <w:rFonts w:ascii="Nirmala UI" w:hAnsi="Nirmala UI" w:cs="Nirmala UI"/>
-        </w:rPr>
-        <w:t>এই</w:t>
-      </w:r>
-      <w:r>
-        <w:t xml:space="preserve"> </w:t>
-      </w:r>
-      <w:r>
-        <w:rPr>
-          <w:rFonts w:ascii="Nirmala UI" w:hAnsi="Nirmala UI" w:cs="Nirmala UI"/>
-        </w:rPr>
-        <w:t>প্রক্রিয়ায়</w:t>
-      </w:r>
-      <w:r>
-        <w:t xml:space="preserve"> </w:t>
-      </w:r>
-      <w:r>
-        <w:rPr>
-          <w:rFonts w:ascii="Nirmala UI" w:hAnsi="Nirmala UI" w:cs="Nirmala UI"/>
-        </w:rPr>
-        <w:t>সম্ভাব্য</w:t>
-      </w:r>
-      <w:r>
-        <w:t xml:space="preserve"> ** bottlenecks** (</w:t>
-      </w:r>
-      <w:r>
-        <w:rPr>
-          <w:rFonts w:ascii="Nirmala UI" w:hAnsi="Nirmala UI" w:cs="Nirmala UI"/>
-        </w:rPr>
-        <w:t>যেমন</w:t>
-      </w:r>
-      <w:r>
-        <w:t xml:space="preserve">: </w:t>
-      </w:r>
-      <w:r>
-        <w:rPr>
-          <w:rFonts w:ascii="Nirmala UI" w:hAnsi="Nirmala UI" w:cs="Nirmala UI"/>
-        </w:rPr>
-        <w:t>ডেটাবেজ</w:t>
-      </w:r>
-      <w:r>
-        <w:t xml:space="preserve">, API </w:t>
-      </w:r>
-      <w:r>
-        <w:rPr>
-          <w:rFonts w:ascii="Nirmala UI" w:hAnsi="Nirmala UI" w:cs="Nirmala UI"/>
-        </w:rPr>
-        <w:t>কল</w:t>
-      </w:r>
-      <w:r>
-        <w:t xml:space="preserve">, </w:t>
-      </w:r>
-      <w:r>
-        <w:rPr>
-          <w:rFonts w:ascii="Nirmala UI" w:hAnsi="Nirmala UI" w:cs="Nirmala UI"/>
-        </w:rPr>
-        <w:t>নেটওয়ার্ক</w:t>
-      </w:r>
-      <w:r>
-        <w:t xml:space="preserve">) </w:t>
-      </w:r>
-      <w:r>
-        <w:rPr>
-          <w:rFonts w:ascii="Nirmala UI" w:hAnsi="Nirmala UI" w:cs="Nirmala UI"/>
-        </w:rPr>
-        <w:t>কী</w:t>
-      </w:r>
-      <w:r>
-        <w:t xml:space="preserve"> </w:t>
-      </w:r>
-      <w:r>
-        <w:rPr>
-          <w:rFonts w:ascii="Nirmala UI" w:hAnsi="Nirmala UI" w:cs="Nirmala UI"/>
-        </w:rPr>
-        <w:t>কী</w:t>
-      </w:r>
-      <w:r>
-        <w:t xml:space="preserve"> </w:t>
-      </w:r>
-      <w:r>
-        <w:rPr>
-          <w:rFonts w:ascii="Nirmala UI" w:hAnsi="Nirmala UI" w:cs="Nirmala UI"/>
-        </w:rPr>
-        <w:t>হতে</w:t>
-      </w:r>
-      <w:r>
-        <w:t xml:space="preserve"> </w:t>
-      </w:r>
-      <w:r>
-        <w:rPr>
-          <w:rFonts w:ascii="Nirmala UI" w:hAnsi="Nirmala UI" w:cs="Nirmala UI"/>
-        </w:rPr>
-        <w:t>পারে</w:t>
-      </w:r>
-      <w:r>
-        <w:t xml:space="preserve"> </w:t>
-      </w:r>
-      <w:r>
-        <w:rPr>
-          <w:rFonts w:ascii="Nirmala UI" w:hAnsi="Nirmala UI" w:cs="Nirmala UI"/>
-        </w:rPr>
-        <w:t>এবং</w:t>
-      </w:r>
-      <w:r>
-        <w:t xml:space="preserve"> </w:t>
-      </w:r>
-      <w:r>
-        <w:rPr>
-          <w:rFonts w:ascii="Nirmala UI" w:hAnsi="Nirmala UI" w:cs="Nirmala UI"/>
-        </w:rPr>
-        <w:t>কিভাবে</w:t>
-      </w:r>
-      <w:r>
-        <w:t xml:space="preserve"> </w:t>
-      </w:r>
-      <w:r>
-        <w:rPr>
-          <w:rFonts w:ascii="Nirmala UI" w:hAnsi="Nirmala UI" w:cs="Nirmala UI"/>
-        </w:rPr>
-        <w:t>সেগুলো</w:t>
-      </w:r>
-      <w:r>
-        <w:t xml:space="preserve"> </w:t>
-      </w:r>
-      <w:r>
-        <w:rPr>
-          <w:rFonts w:ascii="Nirmala UI" w:hAnsi="Nirmala UI" w:cs="Nirmala UI"/>
-        </w:rPr>
-        <w:t>মোকাবেলা</w:t>
-      </w:r>
-      <w:r>
-        <w:t xml:space="preserve"> </w:t>
-      </w:r>
-      <w:r>
-        <w:rPr>
-          <w:rFonts w:ascii="Nirmala UI" w:hAnsi="Nirmala UI" w:cs="Nirmala UI"/>
-        </w:rPr>
-        <w:t>করবেন</w:t>
-      </w:r>
-      <w:r>
-        <w:t>?</w:t>
-      </w:r>
-    </w:p>
-    <w:p>
-      <w:pPr>
-        <w:spacing w:after="0"/>
-      </w:pPr>
-      <w:r>
-        <w:t xml:space="preserve">16.1.5. </w:t>
-      </w:r>
-      <w:r>
-        <w:rPr>
-          <w:rFonts w:ascii="Nirmala UI" w:hAnsi="Nirmala UI" w:cs="Nirmala UI"/>
-        </w:rPr>
-        <w:t>মেসেজ</w:t>
-      </w:r>
-      <w:r>
-        <w:t xml:space="preserve"> </w:t>
-      </w:r>
-      <w:r>
-        <w:rPr>
-          <w:rFonts w:ascii="Nirmala UI" w:hAnsi="Nirmala UI" w:cs="Nirmala UI"/>
-        </w:rPr>
-        <w:t>পাঠানো</w:t>
-      </w:r>
-      <w:r>
-        <w:t xml:space="preserve"> </w:t>
-      </w:r>
-      <w:r>
-        <w:rPr>
-          <w:rFonts w:ascii="Nirmala UI" w:hAnsi="Nirmala UI" w:cs="Nirmala UI"/>
-        </w:rPr>
-        <w:t>সফল</w:t>
-      </w:r>
-      <w:r>
-        <w:t xml:space="preserve"> </w:t>
-      </w:r>
-      <w:r>
-        <w:rPr>
-          <w:rFonts w:ascii="Nirmala UI" w:hAnsi="Nirmala UI" w:cs="Nirmala UI"/>
-        </w:rPr>
-        <w:t>হয়েছে</w:t>
-      </w:r>
-      <w:r>
-        <w:t xml:space="preserve"> </w:t>
-      </w:r>
-      <w:r>
-        <w:rPr>
-          <w:rFonts w:ascii="Nirmala UI" w:hAnsi="Nirmala UI" w:cs="Nirmala UI"/>
-        </w:rPr>
-        <w:t>কিনা</w:t>
-      </w:r>
-      <w:r>
-        <w:t xml:space="preserve">, </w:t>
-      </w:r>
-      <w:r>
-        <w:rPr>
-          <w:rFonts w:ascii="Nirmala UI" w:hAnsi="Nirmala UI" w:cs="Nirmala UI"/>
-        </w:rPr>
-        <w:t>বা</w:t>
-      </w:r>
-      <w:r>
-        <w:t xml:space="preserve"> </w:t>
-      </w:r>
-      <w:r>
-        <w:rPr>
-          <w:rFonts w:ascii="Nirmala UI" w:hAnsi="Nirmala UI" w:cs="Nirmala UI"/>
-        </w:rPr>
-        <w:t>কোন</w:t>
-      </w:r>
-      <w:r>
-        <w:t xml:space="preserve"> </w:t>
-      </w:r>
-      <w:r>
-        <w:rPr>
-          <w:rFonts w:ascii="Nirmala UI" w:hAnsi="Nirmala UI" w:cs="Nirmala UI"/>
-        </w:rPr>
-        <w:t>ত্রুটি</w:t>
-      </w:r>
-      <w:r>
-        <w:t xml:space="preserve"> </w:t>
-      </w:r>
-      <w:r>
-        <w:rPr>
-          <w:rFonts w:ascii="Nirmala UI" w:hAnsi="Nirmala UI" w:cs="Nirmala UI"/>
-        </w:rPr>
-        <w:t>হয়েছে</w:t>
-      </w:r>
-      <w:r>
-        <w:t xml:space="preserve"> </w:t>
-      </w:r>
-      <w:r>
-        <w:rPr>
-          <w:rFonts w:ascii="Nirmala UI" w:hAnsi="Nirmala UI" w:cs="Nirmala UI"/>
-        </w:rPr>
-        <w:t>কিনা</w:t>
-      </w:r>
-      <w:r>
-        <w:t xml:space="preserve"> </w:t>
-      </w:r>
-      <w:r>
-        <w:rPr>
-          <w:rFonts w:ascii="Nirmala UI" w:hAnsi="Nirmala UI" w:cs="Nirmala UI"/>
-        </w:rPr>
-        <w:t>তা</w:t>
-      </w:r>
-      <w:r>
-        <w:t xml:space="preserve"> </w:t>
-      </w:r>
-      <w:r>
-        <w:rPr>
-          <w:rFonts w:ascii="Nirmala UI" w:hAnsi="Nirmala UI" w:cs="Nirmala UI"/>
-        </w:rPr>
-        <w:t>ট্র্যাক</w:t>
-      </w:r>
-      <w:r>
-        <w:t xml:space="preserve"> </w:t>
-      </w:r>
-      <w:r>
-        <w:rPr>
-          <w:rFonts w:ascii="Nirmala UI" w:hAnsi="Nirmala UI" w:cs="Nirmala UI"/>
-        </w:rPr>
-        <w:t>করার</w:t>
-      </w:r>
-      <w:r>
-        <w:t xml:space="preserve"> </w:t>
-      </w:r>
-      <w:r>
-        <w:rPr>
-          <w:rFonts w:ascii="Nirmala UI" w:hAnsi="Nirmala UI" w:cs="Nirmala UI"/>
-        </w:rPr>
-        <w:t>জন্য</w:t>
-      </w:r>
-      <w:r>
-        <w:t xml:space="preserve"> </w:t>
-      </w:r>
-      <w:r>
-        <w:rPr>
-          <w:rFonts w:ascii="Nirmala UI" w:hAnsi="Nirmala UI" w:cs="Nirmala UI"/>
-        </w:rPr>
-        <w:t>আপনি</w:t>
-      </w:r>
-      <w:r>
-        <w:t xml:space="preserve"> </w:t>
-      </w:r>
-      <w:r>
-        <w:rPr>
-          <w:rFonts w:ascii="Nirmala UI" w:hAnsi="Nirmala UI" w:cs="Nirmala UI"/>
-        </w:rPr>
-        <w:t>কী</w:t>
-      </w:r>
-      <w:r>
-        <w:t xml:space="preserve"> **monitoring** </w:t>
-      </w:r>
-      <w:r>
-        <w:rPr>
-          <w:rFonts w:ascii="Nirmala UI" w:hAnsi="Nirmala UI" w:cs="Nirmala UI"/>
-        </w:rPr>
-        <w:t>এবং</w:t>
-      </w:r>
-      <w:r>
-        <w:t xml:space="preserve"> **logging** </w:t>
-      </w:r>
-      <w:r>
-        <w:rPr>
-          <w:rFonts w:ascii="Nirmala UI" w:hAnsi="Nirmala UI" w:cs="Nirmala UI"/>
-        </w:rPr>
-        <w:t>কৌশল</w:t>
-      </w:r>
-      <w:r>
-        <w:t xml:space="preserve"> </w:t>
-      </w:r>
-      <w:r>
-        <w:rPr>
-          <w:rFonts w:ascii="Nirmala UI" w:hAnsi="Nirmala UI" w:cs="Nirmala UI"/>
-        </w:rPr>
-        <w:t>ব্যবহার</w:t>
-      </w:r>
-      <w:r>
-        <w:t xml:space="preserve"> </w:t>
-      </w:r>
-      <w:r>
-        <w:rPr>
-          <w:rFonts w:ascii="Nirmala UI" w:hAnsi="Nirmala UI" w:cs="Nirmala UI"/>
-        </w:rPr>
-        <w:t>করবেন</w:t>
-      </w:r>
-      <w:r>
-        <w:t>?</w:t>
-      </w:r>
-    </w:p>
-    <w:p>
-      <w:pPr>
-        <w:spacing w:after="0"/>
-      </w:pPr>
-      <w:r>
-        <w:t xml:space="preserve">16.1.6. </w:t>
-      </w:r>
-      <w:r>
-        <w:rPr>
-          <w:rFonts w:ascii="Nirmala UI" w:hAnsi="Nirmala UI" w:cs="Nirmala UI"/>
-        </w:rPr>
-        <w:t>যদি</w:t>
-      </w:r>
-      <w:r>
-        <w:t xml:space="preserve"> </w:t>
-      </w:r>
-      <w:r>
-        <w:rPr>
-          <w:rFonts w:ascii="Nirmala UI" w:hAnsi="Nirmala UI" w:cs="Nirmala UI"/>
-        </w:rPr>
-        <w:t>একটি</w:t>
-      </w:r>
-      <w:r>
-        <w:t xml:space="preserve"> </w:t>
-      </w:r>
-      <w:r>
-        <w:rPr>
-          <w:rFonts w:ascii="Nirmala UI" w:hAnsi="Nirmala UI" w:cs="Nirmala UI"/>
-        </w:rPr>
-        <w:t>নির্দিষ্ট</w:t>
-      </w:r>
-      <w:r>
-        <w:t xml:space="preserve"> </w:t>
-      </w:r>
-      <w:r>
-        <w:rPr>
-          <w:rFonts w:ascii="Nirmala UI" w:hAnsi="Nirmala UI" w:cs="Nirmala UI"/>
-        </w:rPr>
-        <w:t>সময়ে</w:t>
-      </w:r>
-      <w:r>
-        <w:t xml:space="preserve"> (</w:t>
-      </w:r>
-      <w:r>
-        <w:rPr>
-          <w:rFonts w:ascii="Nirmala UI" w:hAnsi="Nirmala UI" w:cs="Nirmala UI"/>
-        </w:rPr>
-        <w:t>যেমন</w:t>
-      </w:r>
-      <w:r>
-        <w:t xml:space="preserve">, </w:t>
-      </w:r>
-      <w:r>
-        <w:rPr>
-          <w:rFonts w:ascii="Nirmala UI" w:hAnsi="Nirmala UI" w:cs="Nirmala UI"/>
-        </w:rPr>
-        <w:t>সকাল</w:t>
-      </w:r>
-      <w:r>
-        <w:t xml:space="preserve"> 7</w:t>
-      </w:r>
-      <w:r>
-        <w:rPr>
-          <w:rFonts w:ascii="Nirmala UI" w:hAnsi="Nirmala UI" w:cs="Nirmala UI"/>
-        </w:rPr>
-        <w:t>টায়</w:t>
-      </w:r>
-      <w:r>
-        <w:t xml:space="preserve">) </w:t>
-      </w:r>
-      <w:r>
-        <w:rPr>
-          <w:rFonts w:ascii="Nirmala UI" w:hAnsi="Nirmala UI" w:cs="Nirmala UI"/>
-        </w:rPr>
-        <w:t>মেসেজ</w:t>
-      </w:r>
-      <w:r>
-        <w:t xml:space="preserve"> </w:t>
-      </w:r>
-      <w:r>
-        <w:rPr>
-          <w:rFonts w:ascii="Nirmala UI" w:hAnsi="Nirmala UI" w:cs="Nirmala UI"/>
-        </w:rPr>
-        <w:t>পাঠানোর</w:t>
-      </w:r>
-      <w:r>
-        <w:t xml:space="preserve"> </w:t>
-      </w:r>
-      <w:r>
-        <w:rPr>
-          <w:rFonts w:ascii="Nirmala UI" w:hAnsi="Nirmala UI" w:cs="Nirmala UI"/>
-        </w:rPr>
-        <w:t>কথা</w:t>
-      </w:r>
-      <w:r>
-        <w:t xml:space="preserve"> </w:t>
-      </w:r>
-      <w:r>
-        <w:rPr>
-          <w:rFonts w:ascii="Nirmala UI" w:hAnsi="Nirmala UI" w:cs="Nirmala UI"/>
-        </w:rPr>
-        <w:t>থাকে</w:t>
-      </w:r>
-      <w:r>
-        <w:t xml:space="preserve">, </w:t>
-      </w:r>
-      <w:r>
-        <w:rPr>
-          <w:rFonts w:ascii="Nirmala UI" w:hAnsi="Nirmala UI" w:cs="Nirmala UI"/>
-        </w:rPr>
-        <w:t>কিন্তু</w:t>
-      </w:r>
-      <w:r>
-        <w:t xml:space="preserve"> </w:t>
-      </w:r>
-      <w:r>
-        <w:rPr>
-          <w:rFonts w:ascii="Nirmala UI" w:hAnsi="Nirmala UI" w:cs="Nirmala UI"/>
-        </w:rPr>
-        <w:t>প্রক্রিয়াটি</w:t>
-      </w:r>
-      <w:r>
-        <w:t xml:space="preserve"> 7 AM-</w:t>
-      </w:r>
-      <w:r>
-        <w:rPr>
-          <w:rFonts w:ascii="Nirmala UI" w:hAnsi="Nirmala UI" w:cs="Nirmala UI"/>
-        </w:rPr>
-        <w:t>এর</w:t>
-      </w:r>
-      <w:r>
-        <w:t xml:space="preserve"> </w:t>
-      </w:r>
-      <w:r>
-        <w:rPr>
-          <w:rFonts w:ascii="Nirmala UI" w:hAnsi="Nirmala UI" w:cs="Nirmala UI"/>
-        </w:rPr>
-        <w:t>আগে</w:t>
-      </w:r>
-      <w:r>
-        <w:t xml:space="preserve"> </w:t>
-      </w:r>
-      <w:r>
-        <w:rPr>
-          <w:rFonts w:ascii="Nirmala UI" w:hAnsi="Nirmala UI" w:cs="Nirmala UI"/>
-        </w:rPr>
-        <w:t>বা</w:t>
-      </w:r>
-      <w:r>
-        <w:t xml:space="preserve"> </w:t>
-      </w:r>
-      <w:r>
-        <w:rPr>
-          <w:rFonts w:ascii="Nirmala UI" w:hAnsi="Nirmala UI" w:cs="Nirmala UI"/>
-        </w:rPr>
-        <w:t>পরে</w:t>
-      </w:r>
-      <w:r>
-        <w:t xml:space="preserve"> </w:t>
-      </w:r>
-      <w:r>
-        <w:rPr>
-          <w:rFonts w:ascii="Nirmala UI" w:hAnsi="Nirmala UI" w:cs="Nirmala UI"/>
-        </w:rPr>
-        <w:t>শুরু</w:t>
-      </w:r>
-      <w:r>
-        <w:t xml:space="preserve"> </w:t>
-      </w:r>
-      <w:r>
-        <w:rPr>
-          <w:rFonts w:ascii="Nirmala UI" w:hAnsi="Nirmala UI" w:cs="Nirmala UI"/>
-        </w:rPr>
-        <w:t>হয়ে</w:t>
-      </w:r>
-      <w:r>
-        <w:t xml:space="preserve"> </w:t>
-      </w:r>
-      <w:r>
-        <w:rPr>
-          <w:rFonts w:ascii="Nirmala UI" w:hAnsi="Nirmala UI" w:cs="Nirmala UI"/>
-        </w:rPr>
-        <w:t>যায়</w:t>
-      </w:r>
-      <w:r>
-        <w:t xml:space="preserve">, </w:t>
-      </w:r>
-      <w:r>
-        <w:rPr>
-          <w:rFonts w:ascii="Nirmala UI" w:hAnsi="Nirmala UI" w:cs="Nirmala UI"/>
-        </w:rPr>
-        <w:t>তাহলে</w:t>
-      </w:r>
-      <w:r>
-        <w:t xml:space="preserve"> </w:t>
-      </w:r>
-      <w:r>
-        <w:rPr>
-          <w:rFonts w:ascii="Nirmala UI" w:hAnsi="Nirmala UI" w:cs="Nirmala UI"/>
-        </w:rPr>
-        <w:t>আপনি</w:t>
-      </w:r>
-      <w:r>
-        <w:t xml:space="preserve"> </w:t>
-      </w:r>
-      <w:r>
-        <w:rPr>
-          <w:rFonts w:ascii="Nirmala UI" w:hAnsi="Nirmala UI" w:cs="Nirmala UI"/>
-        </w:rPr>
-        <w:t>কিভাবে</w:t>
-      </w:r>
-      <w:r>
-        <w:t xml:space="preserve"> </w:t>
-      </w:r>
-      <w:r>
-        <w:rPr>
-          <w:rFonts w:ascii="Nirmala UI" w:hAnsi="Nirmala UI" w:cs="Nirmala UI"/>
-        </w:rPr>
-        <w:t>এটি</w:t>
-      </w:r>
-      <w:r>
-        <w:t xml:space="preserve"> </w:t>
-      </w:r>
-      <w:r>
-        <w:rPr>
-          <w:rFonts w:ascii="Nirmala UI" w:hAnsi="Nirmala UI" w:cs="Nirmala UI"/>
-        </w:rPr>
-        <w:t>নিশ্চিত</w:t>
-      </w:r>
-      <w:r>
-        <w:t xml:space="preserve"> </w:t>
-      </w:r>
-      <w:r>
-        <w:rPr>
-          <w:rFonts w:ascii="Nirmala UI" w:hAnsi="Nirmala UI" w:cs="Nirmala UI"/>
-        </w:rPr>
-        <w:t>করবেন</w:t>
-      </w:r>
-      <w:r>
-        <w:t xml:space="preserve"> </w:t>
-      </w:r>
-      <w:r>
-        <w:rPr>
-          <w:rFonts w:ascii="Nirmala UI" w:hAnsi="Nirmala UI" w:cs="Nirmala UI"/>
-        </w:rPr>
-        <w:t>যে</w:t>
-      </w:r>
-      <w:r>
-        <w:t xml:space="preserve"> </w:t>
-      </w:r>
-      <w:r>
-        <w:rPr>
-          <w:rFonts w:ascii="Nirmala UI" w:hAnsi="Nirmala UI" w:cs="Nirmala UI"/>
-        </w:rPr>
-        <w:t>সকল</w:t>
-      </w:r>
-      <w:r>
-        <w:t xml:space="preserve"> </w:t>
-      </w:r>
-      <w:r>
-        <w:rPr>
-          <w:rFonts w:ascii="Nirmala UI" w:hAnsi="Nirmala UI" w:cs="Nirmala UI"/>
-        </w:rPr>
-        <w:t>মেসেজ</w:t>
-      </w:r>
-      <w:r>
-        <w:t xml:space="preserve"> </w:t>
-      </w:r>
-      <w:r>
-        <w:rPr>
-          <w:rFonts w:ascii="Nirmala UI" w:hAnsi="Nirmala UI" w:cs="Nirmala UI"/>
-        </w:rPr>
-        <w:t>ঠিক</w:t>
-      </w:r>
-      <w:r>
-        <w:t xml:space="preserve"> </w:t>
-      </w:r>
-      <w:r>
-        <w:rPr>
-          <w:rFonts w:ascii="Nirmala UI" w:hAnsi="Nirmala UI" w:cs="Nirmala UI"/>
-        </w:rPr>
-        <w:t>সময়ে</w:t>
-      </w:r>
-      <w:r>
-        <w:t xml:space="preserve"> </w:t>
-      </w:r>
-      <w:r>
-        <w:rPr>
-          <w:rFonts w:ascii="Nirmala UI" w:hAnsi="Nirmala UI" w:cs="Nirmala UI"/>
-        </w:rPr>
-        <w:t>পৌঁছায়</w:t>
-      </w:r>
-      <w:r>
-        <w:t>? (Hint: Consider distributed cron, queuing with delay/available_at, dedicated message brokers).</w:t>
-      </w:r>
-    </w:p>
-    <w:p>
-      <w:pPr>
-        <w:spacing w:after="0"/>
-      </w:pPr>
-      <w:r>
-        <w:t xml:space="preserve">16.1.7. 10 </w:t>
-      </w:r>
-      <w:r>
-        <w:rPr>
-          <w:rFonts w:ascii="Nirmala UI" w:hAnsi="Nirmala UI" w:cs="Nirmala UI"/>
-        </w:rPr>
-        <w:t>মিলিয়ন</w:t>
-      </w:r>
-      <w:r>
-        <w:t xml:space="preserve"> </w:t>
-      </w:r>
-      <w:r>
-        <w:rPr>
-          <w:rFonts w:ascii="Nirmala UI" w:hAnsi="Nirmala UI" w:cs="Nirmala UI"/>
-        </w:rPr>
-        <w:t>ব্যবহারকারীর</w:t>
-      </w:r>
-      <w:r>
-        <w:t xml:space="preserve"> </w:t>
-      </w:r>
-      <w:r>
-        <w:rPr>
-          <w:rFonts w:ascii="Nirmala UI" w:hAnsi="Nirmala UI" w:cs="Nirmala UI"/>
-        </w:rPr>
-        <w:t>জন্য</w:t>
-      </w:r>
-      <w:r>
-        <w:t xml:space="preserve"> **Dynamic Content** (</w:t>
-      </w:r>
-      <w:r>
-        <w:rPr>
-          <w:rFonts w:ascii="Nirmala UI" w:hAnsi="Nirmala UI" w:cs="Nirmala UI"/>
-        </w:rPr>
-        <w:t>ব্যক্তিগতকৃত</w:t>
-      </w:r>
-      <w:r>
-        <w:t xml:space="preserve"> </w:t>
-      </w:r>
-      <w:r>
-        <w:rPr>
-          <w:rFonts w:ascii="Nirmala UI" w:hAnsi="Nirmala UI" w:cs="Nirmala UI"/>
-        </w:rPr>
-        <w:t>মেসেজ</w:t>
-      </w:r>
-      <w:r>
-        <w:t xml:space="preserve">) </w:t>
-      </w:r>
-      <w:r>
-        <w:rPr>
-          <w:rFonts w:ascii="Nirmala UI" w:hAnsi="Nirmala UI" w:cs="Nirmala UI"/>
-        </w:rPr>
-        <w:t>কিভাবে</w:t>
-      </w:r>
-      <w:r>
-        <w:t xml:space="preserve"> </w:t>
-      </w:r>
-      <w:r>
-        <w:rPr>
-          <w:rFonts w:ascii="Nirmala UI" w:hAnsi="Nirmala UI" w:cs="Nirmala UI"/>
-        </w:rPr>
-        <w:t>দক্ষতার</w:t>
-      </w:r>
-      <w:r>
-        <w:t xml:space="preserve"> </w:t>
-      </w:r>
-      <w:r>
-        <w:rPr>
-          <w:rFonts w:ascii="Nirmala UI" w:hAnsi="Nirmala UI" w:cs="Nirmala UI"/>
-        </w:rPr>
-        <w:t>সাথে</w:t>
-      </w:r>
-      <w:r>
-        <w:t xml:space="preserve"> </w:t>
-      </w:r>
-      <w:r>
-        <w:rPr>
-          <w:rFonts w:ascii="Nirmala UI" w:hAnsi="Nirmala UI" w:cs="Nirmala UI"/>
-        </w:rPr>
-        <w:t>জেনারেট</w:t>
-      </w:r>
-      <w:r>
-        <w:t xml:space="preserve"> </w:t>
-      </w:r>
-      <w:r>
-        <w:rPr>
-          <w:rFonts w:ascii="Nirmala UI" w:hAnsi="Nirmala UI" w:cs="Nirmala UI"/>
-        </w:rPr>
-        <w:t>এবং</w:t>
-      </w:r>
-      <w:r>
-        <w:t xml:space="preserve"> </w:t>
-      </w:r>
-      <w:r>
-        <w:rPr>
-          <w:rFonts w:ascii="Nirmala UI" w:hAnsi="Nirmala UI" w:cs="Nirmala UI"/>
-        </w:rPr>
-        <w:t>হ্যান্ডেল</w:t>
-      </w:r>
-      <w:r>
-        <w:t xml:space="preserve"> </w:t>
-      </w:r>
-      <w:r>
-        <w:rPr>
-          <w:rFonts w:ascii="Nirmala UI" w:hAnsi="Nirmala UI" w:cs="Nirmala UI"/>
-        </w:rPr>
-        <w:t>করবেন</w:t>
-      </w:r>
-      <w:r>
-        <w:t>?</w:t>
-      </w:r>
-    </w:p>
-    <w:p>
-      <w:pPr>
-        <w:spacing w:after="0"/>
-      </w:pPr>
-      <w:r>
-        <w:t xml:space="preserve">16.1.8. </w:t>
-      </w:r>
-      <w:r>
-        <w:rPr>
-          <w:rFonts w:ascii="Nirmala UI" w:hAnsi="Nirmala UI" w:cs="Nirmala UI"/>
-        </w:rPr>
-        <w:t>এই</w:t>
-      </w:r>
-      <w:r>
-        <w:t xml:space="preserve"> </w:t>
-      </w:r>
-      <w:r>
-        <w:rPr>
-          <w:rFonts w:ascii="Nirmala UI" w:hAnsi="Nirmala UI" w:cs="Nirmala UI"/>
-        </w:rPr>
-        <w:t>স্কেলে</w:t>
-      </w:r>
-      <w:r>
-        <w:t xml:space="preserve"> **Subscription Management** (</w:t>
-      </w:r>
-      <w:r>
-        <w:rPr>
-          <w:rFonts w:ascii="Nirmala UI" w:hAnsi="Nirmala UI" w:cs="Nirmala UI"/>
-        </w:rPr>
-        <w:t>কে</w:t>
-      </w:r>
-      <w:r>
-        <w:t xml:space="preserve"> </w:t>
-      </w:r>
-      <w:r>
-        <w:rPr>
-          <w:rFonts w:ascii="Nirmala UI" w:hAnsi="Nirmala UI" w:cs="Nirmala UI"/>
-        </w:rPr>
-        <w:t>ইমেল</w:t>
-      </w:r>
-      <w:r>
-        <w:t>/</w:t>
-      </w:r>
-      <w:r>
-        <w:rPr>
-          <w:rFonts w:ascii="Nirmala UI" w:hAnsi="Nirmala UI" w:cs="Nirmala UI"/>
-        </w:rPr>
-        <w:t>নোটিফিকেশন</w:t>
-      </w:r>
-      <w:r>
-        <w:t xml:space="preserve"> </w:t>
-      </w:r>
-      <w:r>
-        <w:rPr>
-          <w:rFonts w:ascii="Nirmala UI" w:hAnsi="Nirmala UI" w:cs="Nirmala UI"/>
-        </w:rPr>
-        <w:t>পাবে</w:t>
-      </w:r>
-      <w:r>
-        <w:t xml:space="preserve"> </w:t>
-      </w:r>
-      <w:r>
-        <w:rPr>
-          <w:rFonts w:ascii="Nirmala UI" w:hAnsi="Nirmala UI" w:cs="Nirmala UI"/>
-        </w:rPr>
-        <w:t>বা</w:t>
-      </w:r>
-      <w:r>
-        <w:t xml:space="preserve"> </w:t>
-      </w:r>
-      <w:r>
-        <w:rPr>
-          <w:rFonts w:ascii="Nirmala UI" w:hAnsi="Nirmala UI" w:cs="Nirmala UI"/>
-        </w:rPr>
-        <w:t>পাবে</w:t>
-      </w:r>
-      <w:r>
-        <w:t xml:space="preserve"> </w:t>
-      </w:r>
-      <w:r>
-        <w:rPr>
-          <w:rFonts w:ascii="Nirmala UI" w:hAnsi="Nirmala UI" w:cs="Nirmala UI"/>
-        </w:rPr>
-        <w:t>না</w:t>
-      </w:r>
-      <w:r>
-        <w:t xml:space="preserve">) </w:t>
-      </w:r>
-      <w:r>
-        <w:rPr>
-          <w:rFonts w:ascii="Nirmala UI" w:hAnsi="Nirmala UI" w:cs="Nirmala UI"/>
-        </w:rPr>
-        <w:t>এবং</w:t>
-      </w:r>
-      <w:r>
-        <w:t xml:space="preserve"> **Opt-out** </w:t>
-      </w:r>
-      <w:r>
-        <w:rPr>
-          <w:rFonts w:ascii="Nirmala UI" w:hAnsi="Nirmala UI" w:cs="Nirmala UI"/>
-        </w:rPr>
-        <w:t>প্রক্রিয়া</w:t>
-      </w:r>
-      <w:r>
-        <w:t xml:space="preserve"> </w:t>
-      </w:r>
-      <w:r>
-        <w:rPr>
-          <w:rFonts w:ascii="Nirmala UI" w:hAnsi="Nirmala UI" w:cs="Nirmala UI"/>
-        </w:rPr>
-        <w:t>কিভাবে</w:t>
-      </w:r>
-      <w:r>
-        <w:t xml:space="preserve"> </w:t>
-      </w:r>
-      <w:r>
-        <w:rPr>
-          <w:rFonts w:ascii="Nirmala UI" w:hAnsi="Nirmala UI" w:cs="Nirmala UI"/>
-        </w:rPr>
-        <w:t>ম্যানেজ</w:t>
-      </w:r>
-      <w:r>
-        <w:t xml:space="preserve"> </w:t>
-      </w:r>
-      <w:r>
-        <w:rPr>
-          <w:rFonts w:ascii="Nirmala UI" w:hAnsi="Nirmala UI" w:cs="Nirmala UI"/>
-        </w:rPr>
-        <w:t>করবেন</w:t>
-      </w:r>
-      <w:r>
-        <w:t>?</w:t>
-      </w:r>
-    </w:p>
-    <w:p>
-      <w:pPr>
-        <w:spacing w:after="0"/>
-      </w:pPr>
-      <w:r>
-        <w:t>16.1.9. **Failed deliveries** (</w:t>
-      </w:r>
-      <w:r>
-        <w:rPr>
-          <w:rFonts w:ascii="Nirmala UI" w:hAnsi="Nirmala UI" w:cs="Nirmala UI"/>
-        </w:rPr>
-        <w:t>যেমন</w:t>
-      </w:r>
-      <w:r>
-        <w:t xml:space="preserve">: Invalid email, bounced, unreachable device) </w:t>
-      </w:r>
-      <w:r>
-        <w:rPr>
-          <w:rFonts w:ascii="Nirmala UI" w:hAnsi="Nirmala UI" w:cs="Nirmala UI"/>
-        </w:rPr>
-        <w:t>কিভাবে</w:t>
-      </w:r>
-      <w:r>
-        <w:t xml:space="preserve"> </w:t>
-      </w:r>
-      <w:r>
-        <w:rPr>
-          <w:rFonts w:ascii="Nirmala UI" w:hAnsi="Nirmala UI" w:cs="Nirmala UI"/>
-        </w:rPr>
-        <w:t>হ্যান্ডেল</w:t>
-      </w:r>
-      <w:r>
-        <w:t xml:space="preserve"> </w:t>
-      </w:r>
-      <w:r>
-        <w:rPr>
-          <w:rFonts w:ascii="Nirmala UI" w:hAnsi="Nirmala UI" w:cs="Nirmala UI"/>
-        </w:rPr>
-        <w:t>করবেন</w:t>
-      </w:r>
-      <w:r>
-        <w:t xml:space="preserve"> </w:t>
-      </w:r>
-      <w:r>
-        <w:rPr>
-          <w:rFonts w:ascii="Nirmala UI" w:hAnsi="Nirmala UI" w:cs="Nirmala UI"/>
-        </w:rPr>
-        <w:t>এবং</w:t>
-      </w:r>
-      <w:r>
-        <w:t xml:space="preserve"> </w:t>
-      </w:r>
-      <w:r>
-        <w:rPr>
-          <w:rFonts w:ascii="Nirmala UI" w:hAnsi="Nirmala UI" w:cs="Nirmala UI"/>
-        </w:rPr>
-        <w:t>রিট্রাই</w:t>
-      </w:r>
-      <w:r>
-        <w:t xml:space="preserve"> </w:t>
-      </w:r>
-      <w:r>
-        <w:rPr>
-          <w:rFonts w:ascii="Nirmala UI" w:hAnsi="Nirmala UI" w:cs="Nirmala UI"/>
-        </w:rPr>
-        <w:t>মেকানিজম</w:t>
-      </w:r>
-      <w:r>
-        <w:t xml:space="preserve"> </w:t>
-      </w:r>
-      <w:r>
-        <w:rPr>
-          <w:rFonts w:ascii="Nirmala UI" w:hAnsi="Nirmala UI" w:cs="Nirmala UI"/>
-        </w:rPr>
-        <w:t>কেমন</w:t>
-      </w:r>
-      <w:r>
-        <w:t xml:space="preserve"> </w:t>
-      </w:r>
-      <w:r>
-        <w:rPr>
-          <w:rFonts w:ascii="Nirmala UI" w:hAnsi="Nirmala UI" w:cs="Nirmala UI"/>
-        </w:rPr>
-        <w:t>হবে</w:t>
-      </w:r>
-      <w:r>
-        <w:t>?</w:t>
-      </w:r>
-    </w:p>
-    <w:p>
-      <w:pPr>
-        <w:spacing w:after="0"/>
-      </w:pPr>
-      <w:r>
-        <w:t xml:space="preserve">16.1.10. </w:t>
-      </w:r>
-      <w:r>
-        <w:rPr>
-          <w:rFonts w:ascii="Nirmala UI" w:hAnsi="Nirmala UI" w:cs="Nirmala UI"/>
-        </w:rPr>
-        <w:t>এই</w:t>
-      </w:r>
-      <w:r>
-        <w:t xml:space="preserve"> </w:t>
-      </w:r>
-      <w:r>
-        <w:rPr>
-          <w:rFonts w:ascii="Nirmala UI" w:hAnsi="Nirmala UI" w:cs="Nirmala UI"/>
-        </w:rPr>
-        <w:t>ধরনের</w:t>
-      </w:r>
-      <w:r>
-        <w:t xml:space="preserve"> </w:t>
-      </w:r>
-      <w:r>
-        <w:rPr>
-          <w:rFonts w:ascii="Nirmala UI" w:hAnsi="Nirmala UI" w:cs="Nirmala UI"/>
-        </w:rPr>
-        <w:t>মাস</w:t>
-      </w:r>
-      <w:r>
-        <w:t xml:space="preserve"> </w:t>
-      </w:r>
-      <w:r>
-        <w:rPr>
-          <w:rFonts w:ascii="Nirmala UI" w:hAnsi="Nirmala UI" w:cs="Nirmala UI"/>
-        </w:rPr>
-        <w:t>কমিউনিকেশনের</w:t>
-      </w:r>
-      <w:r>
-        <w:t xml:space="preserve"> </w:t>
-      </w:r>
-      <w:r>
-        <w:rPr>
-          <w:rFonts w:ascii="Nirmala UI" w:hAnsi="Nirmala UI" w:cs="Nirmala UI"/>
-        </w:rPr>
-        <w:t>জন্য</w:t>
-      </w:r>
-      <w:r>
-        <w:t xml:space="preserve"> </w:t>
-      </w:r>
-      <w:r>
-        <w:rPr>
-          <w:rFonts w:ascii="Nirmala UI" w:hAnsi="Nirmala UI" w:cs="Nirmala UI"/>
-        </w:rPr>
-        <w:t>আপনি</w:t>
-      </w:r>
-      <w:r>
-        <w:t xml:space="preserve"> </w:t>
-      </w:r>
-      <w:r>
-        <w:rPr>
-          <w:rFonts w:ascii="Nirmala UI" w:hAnsi="Nirmala UI" w:cs="Nirmala UI"/>
-        </w:rPr>
-        <w:t>কি</w:t>
-      </w:r>
-      <w:r>
-        <w:t xml:space="preserve"> </w:t>
-      </w:r>
-      <w:r>
-        <w:rPr>
-          <w:rFonts w:ascii="Nirmala UI" w:hAnsi="Nirmala UI" w:cs="Nirmala UI"/>
-        </w:rPr>
-        <w:t>থার্ড</w:t>
-      </w:r>
-      <w:r>
-        <w:t>-</w:t>
-      </w:r>
-      <w:r>
-        <w:rPr>
-          <w:rFonts w:ascii="Nirmala UI" w:hAnsi="Nirmala UI" w:cs="Nirmala UI"/>
-        </w:rPr>
-        <w:t>পার্টি</w:t>
-      </w:r>
-      <w:r>
-        <w:t xml:space="preserve"> </w:t>
-      </w:r>
-      <w:r>
-        <w:rPr>
-          <w:rFonts w:ascii="Nirmala UI" w:hAnsi="Nirmala UI" w:cs="Nirmala UI"/>
-        </w:rPr>
-        <w:t>সার্ভিস</w:t>
-      </w:r>
-      <w:r>
-        <w:t xml:space="preserve"> (</w:t>
-      </w:r>
-      <w:r>
-        <w:rPr>
-          <w:rFonts w:ascii="Nirmala UI" w:hAnsi="Nirmala UI" w:cs="Nirmala UI"/>
-        </w:rPr>
-        <w:t>যেমন</w:t>
-      </w:r>
-      <w:r>
-        <w:t xml:space="preserve">: Amazon SES, Twilio, Firebase Cloud Messaging) </w:t>
-      </w:r>
-      <w:r>
-        <w:rPr>
-          <w:rFonts w:ascii="Nirmala UI" w:hAnsi="Nirmala UI" w:cs="Nirmala UI"/>
-        </w:rPr>
-        <w:t>ব্যবহার</w:t>
-      </w:r>
-      <w:r>
-        <w:t xml:space="preserve"> </w:t>
-      </w:r>
-      <w:r>
-        <w:rPr>
-          <w:rFonts w:ascii="Nirmala UI" w:hAnsi="Nirmala UI" w:cs="Nirmala UI"/>
-        </w:rPr>
-        <w:t>করবেন</w:t>
-      </w:r>
-      <w:r>
-        <w:t xml:space="preserve"> </w:t>
-      </w:r>
-      <w:r>
-        <w:rPr>
-          <w:rFonts w:ascii="Nirmala UI" w:hAnsi="Nirmala UI" w:cs="Nirmala UI"/>
-        </w:rPr>
-        <w:t>নাকি</w:t>
-      </w:r>
-      <w:r>
-        <w:t xml:space="preserve"> </w:t>
-      </w:r>
-      <w:r>
-        <w:rPr>
-          <w:rFonts w:ascii="Nirmala UI" w:hAnsi="Nirmala UI" w:cs="Nirmala UI"/>
-        </w:rPr>
-        <w:t>নিজস্ব</w:t>
-      </w:r>
-      <w:r>
-        <w:t xml:space="preserve"> </w:t>
-      </w:r>
-      <w:r>
-        <w:rPr>
-          <w:rFonts w:ascii="Nirmala UI" w:hAnsi="Nirmala UI" w:cs="Nirmala UI"/>
-        </w:rPr>
-        <w:t>সমাধান</w:t>
-      </w:r>
-      <w:r>
-        <w:t xml:space="preserve"> </w:t>
-      </w:r>
-      <w:r>
-        <w:rPr>
-          <w:rFonts w:ascii="Nirmala UI" w:hAnsi="Nirmala UI" w:cs="Nirmala UI"/>
-        </w:rPr>
-        <w:t>তৈরি</w:t>
-      </w:r>
-      <w:r>
-        <w:t xml:space="preserve"> </w:t>
-      </w:r>
-      <w:r>
-        <w:rPr>
-          <w:rFonts w:ascii="Nirmala UI" w:hAnsi="Nirmala UI" w:cs="Nirmala UI"/>
-        </w:rPr>
-        <w:t>করবেন</w:t>
-      </w:r>
-      <w:r>
-        <w:t xml:space="preserve">? </w:t>
-      </w:r>
-      <w:proofErr w:type="gramStart"/>
-      <w:r>
-        <w:rPr>
-          <w:rFonts w:ascii="Nirmala UI" w:hAnsi="Nirmala UI" w:cs="Nirmala UI"/>
-        </w:rPr>
-        <w:t>আপনার</w:t>
-      </w:r>
-      <w:r>
-        <w:t xml:space="preserve"> </w:t>
-      </w:r>
-      <w:r>
-        <w:rPr>
-          <w:rFonts w:ascii="Nirmala UI" w:hAnsi="Nirmala UI" w:cs="Nirmala UI"/>
-        </w:rPr>
-        <w:t>সিদ্ধান্তের</w:t>
-      </w:r>
-      <w:r>
-        <w:t xml:space="preserve"> </w:t>
-      </w:r>
-      <w:r>
-        <w:rPr>
-          <w:rFonts w:ascii="Nirmala UI" w:hAnsi="Nirmala UI" w:cs="Nirmala UI"/>
-        </w:rPr>
-        <w:t>কারণ</w:t>
-      </w:r>
-      <w:r>
-        <w:t xml:space="preserve"> </w:t>
-      </w:r>
-      <w:r>
-        <w:rPr>
-          <w:rFonts w:ascii="Nirmala UI" w:hAnsi="Nirmala UI" w:cs="Nirmala UI"/>
-        </w:rPr>
-        <w:t>কী</w:t>
-      </w:r>
-      <w:r>
-        <w:t>?</w:t>
-      </w:r>
-      <w:proofErr w:type="gramEnd"/>
-    </w:p>
-    <w:p>
-      <w:pPr>
-        <w:spacing w:after="0"/>
-      </w:pPr>
-      <w:r>
-        <w:t>```</w:t>
-      </w:r>
     </w:p>
     <w:sectPr>
       <w:pgSz w:w="12240" w:h="15840"/>

</xml_diff>